<commit_message>
Exercícios Notação O e Análise Assintótica e BST e AVL 17Set2025 ...
</commit_message>
<xml_diff>
--- a/02 Exercises/aula 5 Notação O e Função O/Lista Exercícios - Análise Assintótica - Tempo e Crescimento.docx
+++ b/02 Exercises/aula 5 Notação O e Função O/Lista Exercícios - Análise Assintótica - Tempo e Crescimento.docx
@@ -322,18 +322,7 @@
           <w:szCs w:val="28"/>
           <w:u w:val="single"/>
         </w:rPr>
-        <w:t>N</w:t>
-      </w:r>
-      <w:r>
-        <w:rPr>
-          <w:rFonts w:ascii="Times New Roman" w:hAnsi="Times New Roman" w:cs="Times New Roman"/>
-          <w:b/>
-          <w:bCs/>
-          <w:sz w:val="28"/>
-          <w:szCs w:val="28"/>
-          <w:u w:val="single"/>
-        </w:rPr>
-        <w:t>otações</w:t>
+        <w:t>Notações</w:t>
       </w:r>
       <w:r>
         <w:rPr>
@@ -366,15 +355,27 @@
           <w:szCs w:val="28"/>
         </w:rPr>
       </w:pPr>
-      <w:r>
-        <w:rPr>
-          <w:rFonts w:ascii="Times New Roman" w:hAnsi="Times New Roman" w:cs="Times New Roman"/>
-          <w:b/>
-          <w:bCs/>
-          <w:sz w:val="28"/>
-          <w:szCs w:val="28"/>
-        </w:rPr>
-        <w:t>Big-O (O)</w:t>
+      <w:proofErr w:type="spellStart"/>
+      <w:r>
+        <w:rPr>
+          <w:rFonts w:ascii="Times New Roman" w:hAnsi="Times New Roman" w:cs="Times New Roman"/>
+          <w:b/>
+          <w:bCs/>
+          <w:sz w:val="28"/>
+          <w:szCs w:val="28"/>
+        </w:rPr>
+        <w:t>Big-O</w:t>
+      </w:r>
+      <w:proofErr w:type="spellEnd"/>
+      <w:r>
+        <w:rPr>
+          <w:rFonts w:ascii="Times New Roman" w:hAnsi="Times New Roman" w:cs="Times New Roman"/>
+          <w:b/>
+          <w:bCs/>
+          <w:sz w:val="28"/>
+          <w:szCs w:val="28"/>
+        </w:rPr>
+        <w:t xml:space="preserve"> (O)</w:t>
       </w:r>
       <w:r>
         <w:rPr>
@@ -566,7 +567,31 @@
           <w:sz w:val="28"/>
           <w:szCs w:val="28"/>
         </w:rPr>
-        <w:t>Big-Omega (Ω)</w:t>
+        <w:t>Big-</w:t>
+      </w:r>
+      <w:proofErr w:type="spellStart"/>
+      <w:r>
+        <w:rPr>
+          <w:rFonts w:ascii="Times New Roman" w:hAnsi="Times New Roman" w:cs="Times New Roman"/>
+          <w:b/>
+          <w:bCs/>
+          <w:color w:val="0070C0"/>
+          <w:sz w:val="28"/>
+          <w:szCs w:val="28"/>
+        </w:rPr>
+        <w:t>Omega</w:t>
+      </w:r>
+      <w:proofErr w:type="spellEnd"/>
+      <w:r>
+        <w:rPr>
+          <w:rFonts w:ascii="Times New Roman" w:hAnsi="Times New Roman" w:cs="Times New Roman"/>
+          <w:b/>
+          <w:bCs/>
+          <w:color w:val="0070C0"/>
+          <w:sz w:val="28"/>
+          <w:szCs w:val="28"/>
+        </w:rPr>
+        <w:t xml:space="preserve"> (Ω)</w:t>
       </w:r>
       <w:r>
         <w:rPr>
@@ -761,7 +786,31 @@
           <w:sz w:val="28"/>
           <w:szCs w:val="28"/>
         </w:rPr>
-        <w:t>Big-Theta (Θ)</w:t>
+        <w:t>Big-</w:t>
+      </w:r>
+      <w:proofErr w:type="spellStart"/>
+      <w:r>
+        <w:rPr>
+          <w:rFonts w:ascii="Times New Roman" w:hAnsi="Times New Roman" w:cs="Times New Roman"/>
+          <w:b/>
+          <w:bCs/>
+          <w:color w:val="EE0000"/>
+          <w:sz w:val="28"/>
+          <w:szCs w:val="28"/>
+        </w:rPr>
+        <w:t>Theta</w:t>
+      </w:r>
+      <w:proofErr w:type="spellEnd"/>
+      <w:r>
+        <w:rPr>
+          <w:rFonts w:ascii="Times New Roman" w:hAnsi="Times New Roman" w:cs="Times New Roman"/>
+          <w:b/>
+          <w:bCs/>
+          <w:color w:val="EE0000"/>
+          <w:sz w:val="28"/>
+          <w:szCs w:val="28"/>
+        </w:rPr>
+        <w:t xml:space="preserve"> (Θ)</w:t>
       </w:r>
       <w:r>
         <w:rPr>
@@ -1257,6 +1306,7 @@
         </w:rPr>
         <w:t>para todo </w:t>
       </w:r>
+      <w:proofErr w:type="gramStart"/>
       <w:r>
         <w:rPr>
           <w:rFonts w:ascii="Times New Roman" w:hAnsi="Times New Roman" w:cs="Times New Roman"/>
@@ -1266,7 +1316,19 @@
           <w:sz w:val="28"/>
           <w:szCs w:val="28"/>
         </w:rPr>
-        <w:t>n  ≥  n</w:t>
+        <w:t>n  ≥</w:t>
+      </w:r>
+      <w:proofErr w:type="gramEnd"/>
+      <w:r>
+        <w:rPr>
+          <w:rFonts w:ascii="Times New Roman" w:hAnsi="Times New Roman" w:cs="Times New Roman"/>
+          <w:b/>
+          <w:bCs/>
+          <w:color w:val="EE0000"/>
+          <w:sz w:val="28"/>
+          <w:szCs w:val="28"/>
+        </w:rPr>
+        <w:t xml:space="preserve">  n</w:t>
       </w:r>
       <w:r>
         <w:rPr>
@@ -1559,6 +1621,7 @@
         </w:rPr>
         <w:t xml:space="preserve">= </w:t>
       </w:r>
+      <w:proofErr w:type="spellStart"/>
       <w:r>
         <w:rPr>
           <w:rFonts w:ascii="Times New Roman" w:hAnsi="Times New Roman" w:cs="Times New Roman"/>
@@ -1573,7 +1636,16 @@
           <w:sz w:val="28"/>
           <w:szCs w:val="28"/>
         </w:rPr>
-        <w:t>O(2</w:t>
+        <w:t>O</w:t>
+      </w:r>
+      <w:proofErr w:type="spellEnd"/>
+      <w:r>
+        <w:rPr>
+          <w:rFonts w:ascii="Times New Roman" w:hAnsi="Times New Roman" w:cs="Times New Roman"/>
+          <w:sz w:val="28"/>
+          <w:szCs w:val="28"/>
+        </w:rPr>
+        <w:t>(2</w:t>
       </w:r>
       <w:r>
         <w:rPr>
@@ -2009,7 +2081,25 @@
           <w:sz w:val="28"/>
           <w:szCs w:val="28"/>
         </w:rPr>
-        <w:t>? c = ? e n</w:t>
+        <w:t xml:space="preserve">? c </w:t>
+      </w:r>
+      <w:proofErr w:type="gramStart"/>
+      <w:r>
+        <w:rPr>
+          <w:rFonts w:ascii="Times New Roman" w:hAnsi="Times New Roman" w:cs="Times New Roman"/>
+          <w:sz w:val="28"/>
+          <w:szCs w:val="28"/>
+        </w:rPr>
+        <w:t>= ?</w:t>
+      </w:r>
+      <w:proofErr w:type="gramEnd"/>
+      <w:r>
+        <w:rPr>
+          <w:rFonts w:ascii="Times New Roman" w:hAnsi="Times New Roman" w:cs="Times New Roman"/>
+          <w:sz w:val="28"/>
+          <w:szCs w:val="28"/>
+        </w:rPr>
+        <w:t xml:space="preserve"> e n</w:t>
       </w:r>
       <w:r>
         <w:rPr>
@@ -2026,7 +2116,16 @@
           <w:sz w:val="28"/>
           <w:szCs w:val="28"/>
         </w:rPr>
-        <w:t xml:space="preserve"> =</w:t>
+        <w:t xml:space="preserve"> </w:t>
+      </w:r>
+      <w:proofErr w:type="gramStart"/>
+      <w:r>
+        <w:rPr>
+          <w:rFonts w:ascii="Times New Roman" w:hAnsi="Times New Roman" w:cs="Times New Roman"/>
+          <w:sz w:val="28"/>
+          <w:szCs w:val="28"/>
+        </w:rPr>
+        <w:t>=</w:t>
       </w:r>
       <w:r>
         <w:rPr>
@@ -2036,6 +2135,7 @@
         </w:rPr>
         <w:t xml:space="preserve"> ?</w:t>
       </w:r>
+      <w:proofErr w:type="gramEnd"/>
       <w:r>
         <w:rPr>
           <w:rFonts w:ascii="Times New Roman" w:hAnsi="Times New Roman" w:cs="Times New Roman"/>
@@ -2070,8 +2170,36 @@
           <w:sz w:val="28"/>
           <w:szCs w:val="28"/>
         </w:rPr>
-        <w:t>5n + 3; c = ? e n = ?</w:t>
-      </w:r>
+        <w:t xml:space="preserve">5n + 3; c </w:t>
+      </w:r>
+      <w:proofErr w:type="gramStart"/>
+      <w:r>
+        <w:rPr>
+          <w:rFonts w:ascii="Times New Roman" w:hAnsi="Times New Roman" w:cs="Times New Roman"/>
+          <w:sz w:val="28"/>
+          <w:szCs w:val="28"/>
+        </w:rPr>
+        <w:t>= ?</w:t>
+      </w:r>
+      <w:proofErr w:type="gramEnd"/>
+      <w:r>
+        <w:rPr>
+          <w:rFonts w:ascii="Times New Roman" w:hAnsi="Times New Roman" w:cs="Times New Roman"/>
+          <w:sz w:val="28"/>
+          <w:szCs w:val="28"/>
+        </w:rPr>
+        <w:t xml:space="preserve"> e n </w:t>
+      </w:r>
+      <w:proofErr w:type="gramStart"/>
+      <w:r>
+        <w:rPr>
+          <w:rFonts w:ascii="Times New Roman" w:hAnsi="Times New Roman" w:cs="Times New Roman"/>
+          <w:sz w:val="28"/>
+          <w:szCs w:val="28"/>
+        </w:rPr>
+        <w:t>= ?</w:t>
+      </w:r>
+      <w:proofErr w:type="gramEnd"/>
     </w:p>
     <w:p>
       <w:pPr>
@@ -2338,7 +2466,24 @@
           <w:sz w:val="28"/>
           <w:szCs w:val="28"/>
         </w:rPr>
-        <w:t>T (n) = 7n log2 n + 20</w:t>
+        <w:t>T (n) = 7n log</w:t>
+      </w:r>
+      <w:r>
+        <w:rPr>
+          <w:rFonts w:ascii="Times New Roman" w:hAnsi="Times New Roman" w:cs="Times New Roman"/>
+          <w:sz w:val="28"/>
+          <w:szCs w:val="28"/>
+          <w:vertAlign w:val="subscript"/>
+        </w:rPr>
+        <w:t>2</w:t>
+      </w:r>
+      <w:r>
+        <w:rPr>
+          <w:rFonts w:ascii="Times New Roman" w:hAnsi="Times New Roman" w:cs="Times New Roman"/>
+          <w:sz w:val="28"/>
+          <w:szCs w:val="28"/>
+        </w:rPr>
+        <w:t xml:space="preserve"> n + 20</w:t>
       </w:r>
     </w:p>
     <w:p>
@@ -2356,7 +2501,25 @@
           <w:sz w:val="28"/>
           <w:szCs w:val="28"/>
         </w:rPr>
-        <w:t>Mostre que T (n) = O(n log n) e determine c e n</w:t>
+        <w:t xml:space="preserve">Mostre que T (n) = </w:t>
+      </w:r>
+      <w:proofErr w:type="gramStart"/>
+      <w:r>
+        <w:rPr>
+          <w:rFonts w:ascii="Times New Roman" w:hAnsi="Times New Roman" w:cs="Times New Roman"/>
+          <w:sz w:val="28"/>
+          <w:szCs w:val="28"/>
+        </w:rPr>
+        <w:t>O(</w:t>
+      </w:r>
+      <w:proofErr w:type="gramEnd"/>
+      <w:r>
+        <w:rPr>
+          <w:rFonts w:ascii="Times New Roman" w:hAnsi="Times New Roman" w:cs="Times New Roman"/>
+          <w:sz w:val="28"/>
+          <w:szCs w:val="28"/>
+        </w:rPr>
+        <w:t>n log n) e determine c e n</w:t>
       </w:r>
       <w:r>
         <w:rPr>
@@ -2898,84 +3061,26 @@
           <w:szCs w:val="28"/>
         </w:rPr>
       </w:pPr>
-      <w:r>
-        <w:rPr>
-          <w:rFonts w:ascii="Times New Roman" w:hAnsi="Times New Roman" w:cs="Times New Roman"/>
-          <w:b/>
-          <w:bCs/>
-          <w:sz w:val="28"/>
-          <w:szCs w:val="28"/>
-        </w:rPr>
-        <w:t xml:space="preserve">Exercício 1. </w:t>
-      </w:r>
     </w:p>
     <w:p>
       <w:pPr>
-        <w:ind w:firstLine="708"/>
-        <w:rPr>
-          <w:rFonts w:ascii="Times New Roman" w:hAnsi="Times New Roman" w:cs="Times New Roman"/>
-          <w:sz w:val="28"/>
-          <w:szCs w:val="28"/>
-        </w:rPr>
-      </w:pPr>
-      <w:r>
-        <w:rPr>
-          <w:rFonts w:ascii="Times New Roman" w:hAnsi="Times New Roman" w:cs="Times New Roman"/>
-          <w:sz w:val="28"/>
-          <w:szCs w:val="28"/>
-        </w:rPr>
-        <w:t>T (n) = 3n</w:t>
-      </w:r>
-      <w:r>
-        <w:rPr>
-          <w:rFonts w:ascii="Times New Roman" w:hAnsi="Times New Roman" w:cs="Times New Roman"/>
-          <w:sz w:val="28"/>
-          <w:szCs w:val="28"/>
-          <w:vertAlign w:val="superscript"/>
-        </w:rPr>
-        <w:t>2</w:t>
-      </w:r>
-      <w:r>
-        <w:rPr>
-          <w:rFonts w:ascii="Times New Roman" w:hAnsi="Times New Roman" w:cs="Times New Roman"/>
-          <w:sz w:val="28"/>
-          <w:szCs w:val="28"/>
-        </w:rPr>
-        <w:t xml:space="preserve"> + 5n + 2 ≤ (3 + 5 + 2)n</w:t>
-      </w:r>
-      <w:r>
-        <w:rPr>
-          <w:rFonts w:ascii="Times New Roman" w:hAnsi="Times New Roman" w:cs="Times New Roman"/>
-          <w:sz w:val="28"/>
-          <w:szCs w:val="28"/>
-          <w:vertAlign w:val="superscript"/>
-        </w:rPr>
-        <w:t>2</w:t>
-      </w:r>
-      <w:r>
-        <w:rPr>
-          <w:rFonts w:ascii="Times New Roman" w:hAnsi="Times New Roman" w:cs="Times New Roman"/>
-          <w:sz w:val="28"/>
-          <w:szCs w:val="28"/>
-        </w:rPr>
-        <w:t xml:space="preserve"> = 10n</w:t>
-      </w:r>
-      <w:r>
-        <w:rPr>
-          <w:rFonts w:ascii="Times New Roman" w:hAnsi="Times New Roman" w:cs="Times New Roman"/>
-          <w:sz w:val="28"/>
-          <w:szCs w:val="28"/>
-          <w:vertAlign w:val="superscript"/>
-        </w:rPr>
-        <w:t>2</w:t>
-      </w:r>
-      <w:r>
-        <w:rPr>
-          <w:rFonts w:ascii="Times New Roman" w:hAnsi="Times New Roman" w:cs="Times New Roman"/>
-          <w:sz w:val="28"/>
-          <w:szCs w:val="28"/>
-        </w:rPr>
-        <w:t xml:space="preserve"> para n ≥ 1</w:t>
+        <w:rPr>
+          <w:rFonts w:ascii="Times New Roman" w:hAnsi="Times New Roman" w:cs="Times New Roman"/>
+          <w:b/>
+          <w:bCs/>
+          <w:sz w:val="28"/>
+          <w:szCs w:val="28"/>
+        </w:rPr>
+      </w:pPr>
+      <w:r>
+        <w:rPr>
+          <w:rFonts w:ascii="Times New Roman" w:hAnsi="Times New Roman" w:cs="Times New Roman"/>
+          <w:b/>
+          <w:bCs/>
+          <w:sz w:val="28"/>
+          <w:szCs w:val="28"/>
+        </w:rPr>
+        <w:t xml:space="preserve">Exercício 1. </w:t>
       </w:r>
     </w:p>
     <w:p>
@@ -2993,34 +3098,120 @@
           <w:sz w:val="28"/>
           <w:szCs w:val="28"/>
         </w:rPr>
-        <w:t>c = 10, n</w:t>
-      </w:r>
-      <w:r>
-        <w:rPr>
-          <w:rFonts w:ascii="Times New Roman" w:hAnsi="Times New Roman" w:cs="Times New Roman"/>
-          <w:sz w:val="28"/>
-          <w:szCs w:val="28"/>
-          <w:vertAlign w:val="subscript"/>
-        </w:rPr>
-        <w:t>0</w:t>
-      </w:r>
-      <w:r>
-        <w:rPr>
-          <w:rFonts w:ascii="Times New Roman" w:hAnsi="Times New Roman" w:cs="Times New Roman"/>
-          <w:sz w:val="28"/>
-          <w:szCs w:val="28"/>
-        </w:rPr>
-        <w:t xml:space="preserve"> = 1</w:t>
+        <w:t>T (n) = 3n</w:t>
+      </w:r>
+      <w:r>
+        <w:rPr>
+          <w:rFonts w:ascii="Times New Roman" w:hAnsi="Times New Roman" w:cs="Times New Roman"/>
+          <w:sz w:val="28"/>
+          <w:szCs w:val="28"/>
+          <w:vertAlign w:val="superscript"/>
+        </w:rPr>
+        <w:t>2</w:t>
+      </w:r>
+      <w:r>
+        <w:rPr>
+          <w:rFonts w:ascii="Times New Roman" w:hAnsi="Times New Roman" w:cs="Times New Roman"/>
+          <w:sz w:val="28"/>
+          <w:szCs w:val="28"/>
+        </w:rPr>
+        <w:t xml:space="preserve"> + 5n + 2 ≤ (3 + 5 + </w:t>
+      </w:r>
+      <w:proofErr w:type="gramStart"/>
+      <w:r>
+        <w:rPr>
+          <w:rFonts w:ascii="Times New Roman" w:hAnsi="Times New Roman" w:cs="Times New Roman"/>
+          <w:sz w:val="28"/>
+          <w:szCs w:val="28"/>
+        </w:rPr>
+        <w:t>2)n</w:t>
+      </w:r>
+      <w:proofErr w:type="gramEnd"/>
+      <w:r>
+        <w:rPr>
+          <w:rFonts w:ascii="Times New Roman" w:hAnsi="Times New Roman" w:cs="Times New Roman"/>
+          <w:sz w:val="28"/>
+          <w:szCs w:val="28"/>
+          <w:vertAlign w:val="superscript"/>
+        </w:rPr>
+        <w:t>2</w:t>
+      </w:r>
+      <w:r>
+        <w:rPr>
+          <w:rFonts w:ascii="Times New Roman" w:hAnsi="Times New Roman" w:cs="Times New Roman"/>
+          <w:sz w:val="28"/>
+          <w:szCs w:val="28"/>
+        </w:rPr>
+        <w:t xml:space="preserve"> = 10n</w:t>
+      </w:r>
+      <w:r>
+        <w:rPr>
+          <w:rFonts w:ascii="Times New Roman" w:hAnsi="Times New Roman" w:cs="Times New Roman"/>
+          <w:sz w:val="28"/>
+          <w:szCs w:val="28"/>
+          <w:vertAlign w:val="superscript"/>
+        </w:rPr>
+        <w:t>2</w:t>
+      </w:r>
+      <w:r>
+        <w:rPr>
+          <w:rFonts w:ascii="Times New Roman" w:hAnsi="Times New Roman" w:cs="Times New Roman"/>
+          <w:sz w:val="28"/>
+          <w:szCs w:val="28"/>
+        </w:rPr>
+        <w:t xml:space="preserve"> </w:t>
       </w:r>
     </w:p>
     <w:p>
       <w:pPr>
-        <w:rPr>
-          <w:rFonts w:ascii="Times New Roman" w:hAnsi="Times New Roman" w:cs="Times New Roman"/>
-          <w:sz w:val="28"/>
-          <w:szCs w:val="28"/>
-        </w:rPr>
-      </w:pPr>
+        <w:ind w:firstLine="708"/>
+        <w:rPr>
+          <w:rFonts w:ascii="Times New Roman" w:hAnsi="Times New Roman" w:cs="Times New Roman"/>
+          <w:sz w:val="28"/>
+          <w:szCs w:val="28"/>
+        </w:rPr>
+      </w:pPr>
+      <w:r>
+        <w:rPr>
+          <w:rFonts w:ascii="Times New Roman" w:hAnsi="Times New Roman" w:cs="Times New Roman"/>
+          <w:sz w:val="28"/>
+          <w:szCs w:val="28"/>
+        </w:rPr>
+        <w:t>c = 10, n</w:t>
+      </w:r>
+      <w:r>
+        <w:rPr>
+          <w:rFonts w:ascii="Times New Roman" w:hAnsi="Times New Roman" w:cs="Times New Roman"/>
+          <w:sz w:val="28"/>
+          <w:szCs w:val="28"/>
+          <w:vertAlign w:val="subscript"/>
+        </w:rPr>
+        <w:t>0</w:t>
+      </w:r>
+      <w:r>
+        <w:rPr>
+          <w:rFonts w:ascii="Times New Roman" w:hAnsi="Times New Roman" w:cs="Times New Roman"/>
+          <w:sz w:val="28"/>
+          <w:szCs w:val="28"/>
+        </w:rPr>
+        <w:t xml:space="preserve"> = 1</w:t>
+      </w:r>
+      <w:r>
+        <w:rPr>
+          <w:rFonts w:ascii="Times New Roman" w:hAnsi="Times New Roman" w:cs="Times New Roman"/>
+          <w:sz w:val="28"/>
+          <w:szCs w:val="28"/>
+        </w:rPr>
+        <w:t xml:space="preserve">, </w:t>
+      </w:r>
+      <w:r>
+        <w:rPr>
+          <w:rFonts w:ascii="Times New Roman" w:hAnsi="Times New Roman" w:cs="Times New Roman"/>
+          <w:sz w:val="28"/>
+          <w:szCs w:val="28"/>
+        </w:rPr>
+        <w:t>para n ≥ 1</w:t>
+      </w:r>
     </w:p>
     <w:p>
       <w:pPr>
@@ -3074,23 +3265,7 @@
           <w:sz w:val="28"/>
           <w:szCs w:val="28"/>
         </w:rPr>
-        <w:t>n log2 n = 27n log2 n para n ≥</w:t>
-      </w:r>
-      <w:r>
-        <w:rPr>
-          <w:rFonts w:ascii="Times New Roman" w:hAnsi="Times New Roman" w:cs="Times New Roman"/>
-          <w:sz w:val="28"/>
-          <w:szCs w:val="28"/>
-        </w:rPr>
-        <w:t xml:space="preserve"> </w:t>
-      </w:r>
-      <w:r>
-        <w:rPr>
-          <w:rFonts w:ascii="Times New Roman" w:hAnsi="Times New Roman" w:cs="Times New Roman"/>
-          <w:sz w:val="28"/>
-          <w:szCs w:val="28"/>
-        </w:rPr>
-        <w:t>2</w:t>
+        <w:t xml:space="preserve">n log2 n = 27n log2 n </w:t>
       </w:r>
     </w:p>
     <w:p>
@@ -3127,35 +3302,348 @@
         </w:rPr>
         <w:t xml:space="preserve"> = 2</w:t>
       </w:r>
+      <w:r>
+        <w:rPr>
+          <w:rFonts w:ascii="Times New Roman" w:hAnsi="Times New Roman" w:cs="Times New Roman"/>
+          <w:sz w:val="28"/>
+          <w:szCs w:val="28"/>
+        </w:rPr>
+        <w:t xml:space="preserve">, </w:t>
+      </w:r>
+      <w:r>
+        <w:rPr>
+          <w:rFonts w:ascii="Times New Roman" w:hAnsi="Times New Roman" w:cs="Times New Roman"/>
+          <w:sz w:val="28"/>
+          <w:szCs w:val="28"/>
+        </w:rPr>
+        <w:t>para n ≥</w:t>
+      </w:r>
+      <w:r>
+        <w:rPr>
+          <w:rFonts w:ascii="Times New Roman" w:hAnsi="Times New Roman" w:cs="Times New Roman"/>
+          <w:sz w:val="28"/>
+          <w:szCs w:val="28"/>
+        </w:rPr>
+        <w:t xml:space="preserve"> </w:t>
+      </w:r>
+      <w:r>
+        <w:rPr>
+          <w:rFonts w:ascii="Times New Roman" w:hAnsi="Times New Roman" w:cs="Times New Roman"/>
+          <w:sz w:val="28"/>
+          <w:szCs w:val="28"/>
+        </w:rPr>
+        <w:t>2</w:t>
+      </w:r>
     </w:p>
     <w:p>
       <w:pPr>
         <w:rPr>
           <w:rFonts w:ascii="Times New Roman" w:hAnsi="Times New Roman" w:cs="Times New Roman"/>
-          <w:sz w:val="28"/>
-          <w:szCs w:val="28"/>
-        </w:rPr>
-      </w:pPr>
+          <w:b/>
+          <w:bCs/>
+          <w:sz w:val="28"/>
+          <w:szCs w:val="28"/>
+        </w:rPr>
+      </w:pPr>
+      <w:r>
+        <w:rPr>
+          <w:rFonts w:ascii="Times New Roman" w:hAnsi="Times New Roman" w:cs="Times New Roman"/>
+          <w:b/>
+          <w:bCs/>
+          <w:sz w:val="28"/>
+          <w:szCs w:val="28"/>
+        </w:rPr>
+        <w:t xml:space="preserve">Exercício 3. </w:t>
+      </w:r>
     </w:p>
     <w:p>
       <w:pPr>
-        <w:rPr>
-          <w:rFonts w:ascii="Times New Roman" w:hAnsi="Times New Roman" w:cs="Times New Roman"/>
-          <w:b/>
-          <w:bCs/>
-          <w:sz w:val="28"/>
-          <w:szCs w:val="28"/>
-        </w:rPr>
-      </w:pPr>
-      <w:r>
-        <w:rPr>
-          <w:rFonts w:ascii="Times New Roman" w:hAnsi="Times New Roman" w:cs="Times New Roman"/>
-          <w:b/>
-          <w:bCs/>
-          <w:sz w:val="28"/>
-          <w:szCs w:val="28"/>
-        </w:rPr>
-        <w:t xml:space="preserve">Exercício 3. </w:t>
+        <w:ind w:firstLine="708"/>
+        <w:rPr>
+          <w:rFonts w:ascii="Times New Roman" w:hAnsi="Times New Roman" w:cs="Times New Roman"/>
+          <w:sz w:val="28"/>
+          <w:szCs w:val="28"/>
+        </w:rPr>
+      </w:pPr>
+      <w:r>
+        <w:rPr>
+          <w:rFonts w:ascii="Times New Roman" w:hAnsi="Times New Roman" w:cs="Times New Roman"/>
+          <w:sz w:val="28"/>
+          <w:szCs w:val="28"/>
+        </w:rPr>
+        <w:t>T (n) = 4n</w:t>
+      </w:r>
+      <w:r>
+        <w:rPr>
+          <w:rFonts w:ascii="Times New Roman" w:hAnsi="Times New Roman" w:cs="Times New Roman"/>
+          <w:sz w:val="28"/>
+          <w:szCs w:val="28"/>
+          <w:vertAlign w:val="superscript"/>
+        </w:rPr>
+        <w:t>3</w:t>
+      </w:r>
+      <w:r>
+        <w:rPr>
+          <w:rFonts w:ascii="Times New Roman" w:hAnsi="Times New Roman" w:cs="Times New Roman"/>
+          <w:sz w:val="28"/>
+          <w:szCs w:val="28"/>
+          <w:vertAlign w:val="superscript"/>
+        </w:rPr>
+        <w:t xml:space="preserve"> </w:t>
+      </w:r>
+      <w:r>
+        <w:rPr>
+          <w:rFonts w:ascii="Times New Roman" w:hAnsi="Times New Roman" w:cs="Times New Roman"/>
+          <w:sz w:val="28"/>
+          <w:szCs w:val="28"/>
+        </w:rPr>
+        <w:t>+</w:t>
+      </w:r>
+      <w:r>
+        <w:rPr>
+          <w:rFonts w:ascii="Times New Roman" w:hAnsi="Times New Roman" w:cs="Times New Roman"/>
+          <w:sz w:val="28"/>
+          <w:szCs w:val="28"/>
+        </w:rPr>
+        <w:t xml:space="preserve"> </w:t>
+      </w:r>
+      <w:r>
+        <w:rPr>
+          <w:rFonts w:ascii="Times New Roman" w:hAnsi="Times New Roman" w:cs="Times New Roman"/>
+          <w:sz w:val="28"/>
+          <w:szCs w:val="28"/>
+        </w:rPr>
+        <w:t>2n</w:t>
+      </w:r>
+      <w:r>
+        <w:rPr>
+          <w:rFonts w:ascii="Times New Roman" w:hAnsi="Times New Roman" w:cs="Times New Roman"/>
+          <w:sz w:val="28"/>
+          <w:szCs w:val="28"/>
+          <w:vertAlign w:val="superscript"/>
+        </w:rPr>
+        <w:t>2</w:t>
+      </w:r>
+      <w:r>
+        <w:rPr>
+          <w:rFonts w:ascii="Times New Roman" w:hAnsi="Times New Roman" w:cs="Times New Roman"/>
+          <w:sz w:val="28"/>
+          <w:szCs w:val="28"/>
+          <w:vertAlign w:val="superscript"/>
+        </w:rPr>
+        <w:t xml:space="preserve"> </w:t>
+      </w:r>
+      <w:r>
+        <w:rPr>
+          <w:rFonts w:ascii="Times New Roman" w:hAnsi="Times New Roman" w:cs="Times New Roman"/>
+          <w:sz w:val="28"/>
+          <w:szCs w:val="28"/>
+        </w:rPr>
+        <w:t>−5n</w:t>
+      </w:r>
+      <w:r>
+        <w:rPr>
+          <w:rFonts w:ascii="Times New Roman" w:hAnsi="Times New Roman" w:cs="Times New Roman"/>
+          <w:sz w:val="28"/>
+          <w:szCs w:val="28"/>
+        </w:rPr>
+        <w:t xml:space="preserve"> </w:t>
+      </w:r>
+      <w:r>
+        <w:rPr>
+          <w:rFonts w:ascii="Times New Roman" w:hAnsi="Times New Roman" w:cs="Times New Roman"/>
+          <w:sz w:val="28"/>
+          <w:szCs w:val="28"/>
+        </w:rPr>
+        <w:t>+</w:t>
+      </w:r>
+      <w:r>
+        <w:rPr>
+          <w:rFonts w:ascii="Times New Roman" w:hAnsi="Times New Roman" w:cs="Times New Roman"/>
+          <w:sz w:val="28"/>
+          <w:szCs w:val="28"/>
+        </w:rPr>
+        <w:t xml:space="preserve"> </w:t>
+      </w:r>
+      <w:r>
+        <w:rPr>
+          <w:rFonts w:ascii="Times New Roman" w:hAnsi="Times New Roman" w:cs="Times New Roman"/>
+          <w:sz w:val="28"/>
+          <w:szCs w:val="28"/>
+        </w:rPr>
+        <w:t xml:space="preserve">10 </w:t>
+      </w:r>
+      <w:r>
+        <w:rPr>
+          <w:rFonts w:ascii="Times New Roman" w:hAnsi="Times New Roman" w:cs="Times New Roman"/>
+          <w:b/>
+          <w:bCs/>
+          <w:sz w:val="28"/>
+          <w:szCs w:val="28"/>
+        </w:rPr>
+        <w:t>≤</w:t>
+      </w:r>
+      <w:r>
+        <w:rPr>
+          <w:rFonts w:ascii="Times New Roman" w:hAnsi="Times New Roman" w:cs="Times New Roman"/>
+          <w:sz w:val="28"/>
+          <w:szCs w:val="28"/>
+        </w:rPr>
+        <w:t xml:space="preserve"> </w:t>
+      </w:r>
+      <w:r>
+        <w:rPr>
+          <w:rFonts w:ascii="Times New Roman" w:hAnsi="Times New Roman" w:cs="Times New Roman"/>
+          <w:sz w:val="28"/>
+          <w:szCs w:val="28"/>
+        </w:rPr>
+        <w:t>(4</w:t>
+      </w:r>
+      <w:r>
+        <w:rPr>
+          <w:rFonts w:ascii="Times New Roman" w:hAnsi="Times New Roman" w:cs="Times New Roman"/>
+          <w:sz w:val="28"/>
+          <w:szCs w:val="28"/>
+        </w:rPr>
+        <w:t xml:space="preserve"> </w:t>
+      </w:r>
+      <w:r>
+        <w:rPr>
+          <w:rFonts w:ascii="Times New Roman" w:hAnsi="Times New Roman" w:cs="Times New Roman"/>
+          <w:sz w:val="28"/>
+          <w:szCs w:val="28"/>
+        </w:rPr>
+        <w:t>+</w:t>
+      </w:r>
+      <w:r>
+        <w:rPr>
+          <w:rFonts w:ascii="Times New Roman" w:hAnsi="Times New Roman" w:cs="Times New Roman"/>
+          <w:sz w:val="28"/>
+          <w:szCs w:val="28"/>
+        </w:rPr>
+        <w:t xml:space="preserve"> </w:t>
+      </w:r>
+      <w:r>
+        <w:rPr>
+          <w:rFonts w:ascii="Times New Roman" w:hAnsi="Times New Roman" w:cs="Times New Roman"/>
+          <w:sz w:val="28"/>
+          <w:szCs w:val="28"/>
+        </w:rPr>
+        <w:t>2</w:t>
+      </w:r>
+      <w:r>
+        <w:rPr>
+          <w:rFonts w:ascii="Times New Roman" w:hAnsi="Times New Roman" w:cs="Times New Roman"/>
+          <w:sz w:val="28"/>
+          <w:szCs w:val="28"/>
+        </w:rPr>
+        <w:t xml:space="preserve"> </w:t>
+      </w:r>
+      <w:r>
+        <w:rPr>
+          <w:rFonts w:ascii="Times New Roman" w:hAnsi="Times New Roman" w:cs="Times New Roman"/>
+          <w:sz w:val="28"/>
+          <w:szCs w:val="28"/>
+        </w:rPr>
+        <w:t>+</w:t>
+      </w:r>
+      <w:r>
+        <w:rPr>
+          <w:rFonts w:ascii="Times New Roman" w:hAnsi="Times New Roman" w:cs="Times New Roman"/>
+          <w:sz w:val="28"/>
+          <w:szCs w:val="28"/>
+        </w:rPr>
+        <w:t xml:space="preserve"> </w:t>
+      </w:r>
+      <w:r>
+        <w:rPr>
+          <w:rFonts w:ascii="Times New Roman" w:hAnsi="Times New Roman" w:cs="Times New Roman"/>
+          <w:sz w:val="28"/>
+          <w:szCs w:val="28"/>
+        </w:rPr>
+        <w:t>5</w:t>
+      </w:r>
+      <w:r>
+        <w:rPr>
+          <w:rFonts w:ascii="Times New Roman" w:hAnsi="Times New Roman" w:cs="Times New Roman"/>
+          <w:sz w:val="28"/>
+          <w:szCs w:val="28"/>
+        </w:rPr>
+        <w:t xml:space="preserve"> </w:t>
+      </w:r>
+      <w:r>
+        <w:rPr>
+          <w:rFonts w:ascii="Times New Roman" w:hAnsi="Times New Roman" w:cs="Times New Roman"/>
+          <w:sz w:val="28"/>
+          <w:szCs w:val="28"/>
+        </w:rPr>
+        <w:t>+</w:t>
+      </w:r>
+      <w:r>
+        <w:rPr>
+          <w:rFonts w:ascii="Times New Roman" w:hAnsi="Times New Roman" w:cs="Times New Roman"/>
+          <w:sz w:val="28"/>
+          <w:szCs w:val="28"/>
+        </w:rPr>
+        <w:t xml:space="preserve"> </w:t>
+      </w:r>
+      <w:r>
+        <w:rPr>
+          <w:rFonts w:ascii="Times New Roman" w:hAnsi="Times New Roman" w:cs="Times New Roman"/>
+          <w:sz w:val="28"/>
+          <w:szCs w:val="28"/>
+        </w:rPr>
+        <w:t>10)</w:t>
+      </w:r>
+      <w:r>
+        <w:rPr>
+          <w:rFonts w:ascii="Times New Roman" w:hAnsi="Times New Roman" w:cs="Times New Roman"/>
+          <w:sz w:val="28"/>
+          <w:szCs w:val="28"/>
+        </w:rPr>
+        <w:t xml:space="preserve"> </w:t>
+      </w:r>
+      <w:r>
+        <w:rPr>
+          <w:rFonts w:ascii="Times New Roman" w:hAnsi="Times New Roman" w:cs="Times New Roman"/>
+          <w:sz w:val="28"/>
+          <w:szCs w:val="28"/>
+        </w:rPr>
+        <w:t>n</w:t>
+      </w:r>
+      <w:r>
+        <w:rPr>
+          <w:rFonts w:ascii="Times New Roman" w:hAnsi="Times New Roman" w:cs="Times New Roman"/>
+          <w:sz w:val="28"/>
+          <w:szCs w:val="28"/>
+          <w:vertAlign w:val="superscript"/>
+        </w:rPr>
+        <w:t>3</w:t>
+      </w:r>
+      <w:r>
+        <w:rPr>
+          <w:rFonts w:ascii="Times New Roman" w:hAnsi="Times New Roman" w:cs="Times New Roman"/>
+          <w:sz w:val="28"/>
+          <w:szCs w:val="28"/>
+        </w:rPr>
+        <w:t xml:space="preserve"> = 21n</w:t>
+      </w:r>
+      <w:r>
+        <w:rPr>
+          <w:rFonts w:ascii="Times New Roman" w:hAnsi="Times New Roman" w:cs="Times New Roman"/>
+          <w:sz w:val="28"/>
+          <w:szCs w:val="28"/>
+          <w:vertAlign w:val="superscript"/>
+        </w:rPr>
+        <w:t>3</w:t>
+      </w:r>
+      <w:r>
+        <w:rPr>
+          <w:rFonts w:ascii="Times New Roman" w:hAnsi="Times New Roman" w:cs="Times New Roman"/>
+          <w:sz w:val="28"/>
+          <w:szCs w:val="28"/>
+        </w:rPr>
+        <w:t xml:space="preserve"> </w:t>
       </w:r>
     </w:p>
     <w:p>
@@ -3173,140 +3661,205 @@
           <w:sz w:val="28"/>
           <w:szCs w:val="28"/>
         </w:rPr>
-        <w:t>T (n) = 4n</w:t>
-      </w:r>
-      <w:r>
-        <w:rPr>
-          <w:rFonts w:ascii="Times New Roman" w:hAnsi="Times New Roman" w:cs="Times New Roman"/>
-          <w:sz w:val="28"/>
-          <w:szCs w:val="28"/>
-          <w:vertAlign w:val="superscript"/>
-        </w:rPr>
-        <w:t>3</w:t>
-      </w:r>
-      <w:r>
-        <w:rPr>
-          <w:rFonts w:ascii="Times New Roman" w:hAnsi="Times New Roman" w:cs="Times New Roman"/>
-          <w:sz w:val="28"/>
-          <w:szCs w:val="28"/>
-        </w:rPr>
-        <w:t>+2n</w:t>
-      </w:r>
-      <w:r>
-        <w:rPr>
-          <w:rFonts w:ascii="Times New Roman" w:hAnsi="Times New Roman" w:cs="Times New Roman"/>
-          <w:sz w:val="28"/>
-          <w:szCs w:val="28"/>
-          <w:vertAlign w:val="superscript"/>
-        </w:rPr>
-        <w:t>2</w:t>
-      </w:r>
-      <w:r>
-        <w:rPr>
-          <w:rFonts w:ascii="Times New Roman" w:hAnsi="Times New Roman" w:cs="Times New Roman"/>
-          <w:sz w:val="28"/>
-          <w:szCs w:val="28"/>
-        </w:rPr>
-        <w:t>−5n+10 ≤ (4+2+5+10)n</w:t>
-      </w:r>
-      <w:r>
-        <w:rPr>
-          <w:rFonts w:ascii="Times New Roman" w:hAnsi="Times New Roman" w:cs="Times New Roman"/>
-          <w:sz w:val="28"/>
-          <w:szCs w:val="28"/>
-          <w:vertAlign w:val="superscript"/>
-        </w:rPr>
-        <w:t>3</w:t>
-      </w:r>
-      <w:r>
-        <w:rPr>
-          <w:rFonts w:ascii="Times New Roman" w:hAnsi="Times New Roman" w:cs="Times New Roman"/>
-          <w:sz w:val="28"/>
-          <w:szCs w:val="28"/>
-        </w:rPr>
-        <w:t xml:space="preserve"> = 21n</w:t>
-      </w:r>
-      <w:r>
-        <w:rPr>
-          <w:rFonts w:ascii="Times New Roman" w:hAnsi="Times New Roman" w:cs="Times New Roman"/>
-          <w:sz w:val="28"/>
-          <w:szCs w:val="28"/>
-          <w:vertAlign w:val="superscript"/>
-        </w:rPr>
-        <w:t>3</w:t>
-      </w:r>
-      <w:r>
-        <w:rPr>
-          <w:rFonts w:ascii="Times New Roman" w:hAnsi="Times New Roman" w:cs="Times New Roman"/>
-          <w:sz w:val="28"/>
-          <w:szCs w:val="28"/>
-        </w:rPr>
-        <w:t xml:space="preserve"> para n ≥1</w:t>
+        <w:t>c = 1</w:t>
+      </w:r>
+      <w:r>
+        <w:rPr>
+          <w:rFonts w:ascii="Times New Roman" w:hAnsi="Times New Roman" w:cs="Times New Roman"/>
+          <w:sz w:val="28"/>
+          <w:szCs w:val="28"/>
+        </w:rPr>
+        <w:t>1</w:t>
+      </w:r>
+      <w:r>
+        <w:rPr>
+          <w:rFonts w:ascii="Times New Roman" w:hAnsi="Times New Roman" w:cs="Times New Roman"/>
+          <w:sz w:val="28"/>
+          <w:szCs w:val="28"/>
+        </w:rPr>
+        <w:t>, n</w:t>
+      </w:r>
+      <w:r>
+        <w:rPr>
+          <w:rFonts w:ascii="Times New Roman" w:hAnsi="Times New Roman" w:cs="Times New Roman"/>
+          <w:sz w:val="28"/>
+          <w:szCs w:val="28"/>
+          <w:vertAlign w:val="subscript"/>
+        </w:rPr>
+        <w:t>0</w:t>
+      </w:r>
+      <w:r>
+        <w:rPr>
+          <w:rFonts w:ascii="Times New Roman" w:hAnsi="Times New Roman" w:cs="Times New Roman"/>
+          <w:sz w:val="28"/>
+          <w:szCs w:val="28"/>
+        </w:rPr>
+        <w:t xml:space="preserve"> = 1</w:t>
+      </w:r>
+      <w:r>
+        <w:rPr>
+          <w:rFonts w:ascii="Times New Roman" w:hAnsi="Times New Roman" w:cs="Times New Roman"/>
+          <w:sz w:val="28"/>
+          <w:szCs w:val="28"/>
+        </w:rPr>
+        <w:t xml:space="preserve">, </w:t>
+      </w:r>
+      <w:r>
+        <w:rPr>
+          <w:rFonts w:ascii="Times New Roman" w:hAnsi="Times New Roman" w:cs="Times New Roman"/>
+          <w:sz w:val="28"/>
+          <w:szCs w:val="28"/>
+        </w:rPr>
+        <w:t>para n ≥</w:t>
+      </w:r>
+      <w:r>
+        <w:rPr>
+          <w:rFonts w:ascii="Times New Roman" w:hAnsi="Times New Roman" w:cs="Times New Roman"/>
+          <w:sz w:val="28"/>
+          <w:szCs w:val="28"/>
+        </w:rPr>
+        <w:t xml:space="preserve"> </w:t>
+      </w:r>
+      <w:r>
+        <w:rPr>
+          <w:rFonts w:ascii="Times New Roman" w:hAnsi="Times New Roman" w:cs="Times New Roman"/>
+          <w:sz w:val="28"/>
+          <w:szCs w:val="28"/>
+        </w:rPr>
+        <w:t>1</w:t>
       </w:r>
     </w:p>
     <w:p>
       <w:pPr>
-        <w:ind w:firstLine="708"/>
-        <w:rPr>
-          <w:rFonts w:ascii="Times New Roman" w:hAnsi="Times New Roman" w:cs="Times New Roman"/>
-          <w:sz w:val="28"/>
-          <w:szCs w:val="28"/>
-        </w:rPr>
-      </w:pPr>
-      <w:r>
-        <w:rPr>
-          <w:rFonts w:ascii="Times New Roman" w:hAnsi="Times New Roman" w:cs="Times New Roman"/>
-          <w:sz w:val="28"/>
-          <w:szCs w:val="28"/>
-        </w:rPr>
-        <w:t>c = 21, n</w:t>
-      </w:r>
-      <w:r>
-        <w:rPr>
-          <w:rFonts w:ascii="Times New Roman" w:hAnsi="Times New Roman" w:cs="Times New Roman"/>
-          <w:sz w:val="28"/>
-          <w:szCs w:val="28"/>
-          <w:vertAlign w:val="subscript"/>
-        </w:rPr>
-        <w:t>0</w:t>
-      </w:r>
-      <w:r>
-        <w:rPr>
-          <w:rFonts w:ascii="Times New Roman" w:hAnsi="Times New Roman" w:cs="Times New Roman"/>
-          <w:sz w:val="28"/>
-          <w:szCs w:val="28"/>
-        </w:rPr>
-        <w:t xml:space="preserve"> = 1</w:t>
+        <w:rPr>
+          <w:rFonts w:ascii="Times New Roman" w:hAnsi="Times New Roman" w:cs="Times New Roman"/>
+          <w:b/>
+          <w:bCs/>
+          <w:sz w:val="28"/>
+          <w:szCs w:val="28"/>
+        </w:rPr>
+      </w:pPr>
+      <w:r>
+        <w:rPr>
+          <w:rFonts w:ascii="Times New Roman" w:hAnsi="Times New Roman" w:cs="Times New Roman"/>
+          <w:b/>
+          <w:bCs/>
+          <w:sz w:val="28"/>
+          <w:szCs w:val="28"/>
+        </w:rPr>
+        <w:t xml:space="preserve">Exercício 4. </w:t>
       </w:r>
     </w:p>
     <w:p>
       <w:pPr>
-        <w:rPr>
-          <w:rFonts w:ascii="Times New Roman" w:hAnsi="Times New Roman" w:cs="Times New Roman"/>
-          <w:sz w:val="28"/>
-          <w:szCs w:val="28"/>
-        </w:rPr>
-      </w:pPr>
+        <w:ind w:firstLine="708"/>
+        <w:rPr>
+          <w:rFonts w:ascii="Times New Roman" w:hAnsi="Times New Roman" w:cs="Times New Roman"/>
+          <w:sz w:val="28"/>
+          <w:szCs w:val="28"/>
+        </w:rPr>
+      </w:pPr>
+      <w:r>
+        <w:rPr>
+          <w:rFonts w:ascii="Times New Roman" w:hAnsi="Times New Roman" w:cs="Times New Roman"/>
+          <w:sz w:val="28"/>
+          <w:szCs w:val="28"/>
+        </w:rPr>
+        <w:t xml:space="preserve">Para n ≥ </w:t>
+      </w:r>
+      <w:r>
+        <w:rPr>
+          <w:rFonts w:ascii="Times New Roman" w:hAnsi="Times New Roman" w:cs="Times New Roman"/>
+          <w:sz w:val="28"/>
+          <w:szCs w:val="28"/>
+        </w:rPr>
+        <w:t>23</w:t>
+      </w:r>
+      <w:r>
+        <w:rPr>
+          <w:rFonts w:ascii="Times New Roman" w:hAnsi="Times New Roman" w:cs="Times New Roman"/>
+          <w:sz w:val="28"/>
+          <w:szCs w:val="28"/>
+        </w:rPr>
+        <w:t>, portanto:</w:t>
+      </w:r>
     </w:p>
     <w:p>
       <w:pPr>
-        <w:rPr>
-          <w:rFonts w:ascii="Times New Roman" w:hAnsi="Times New Roman" w:cs="Times New Roman"/>
-          <w:b/>
-          <w:bCs/>
-          <w:sz w:val="28"/>
-          <w:szCs w:val="28"/>
-        </w:rPr>
-      </w:pPr>
-      <w:r>
-        <w:rPr>
-          <w:rFonts w:ascii="Times New Roman" w:hAnsi="Times New Roman" w:cs="Times New Roman"/>
-          <w:b/>
-          <w:bCs/>
-          <w:sz w:val="28"/>
-          <w:szCs w:val="28"/>
-        </w:rPr>
-        <w:t xml:space="preserve">Exercício 4. </w:t>
+        <w:ind w:firstLine="708"/>
+        <w:rPr>
+          <w:rFonts w:ascii="Times New Roman" w:hAnsi="Times New Roman" w:cs="Times New Roman"/>
+          <w:sz w:val="28"/>
+          <w:szCs w:val="28"/>
+        </w:rPr>
+      </w:pPr>
+      <w:r>
+        <w:rPr>
+          <w:rFonts w:ascii="Times New Roman" w:hAnsi="Times New Roman" w:cs="Times New Roman"/>
+          <w:sz w:val="28"/>
+          <w:szCs w:val="28"/>
+        </w:rPr>
+        <w:t>T (n) = 10 · 2</w:t>
+      </w:r>
+      <w:r>
+        <w:rPr>
+          <w:rFonts w:ascii="Times New Roman" w:hAnsi="Times New Roman" w:cs="Times New Roman"/>
+          <w:sz w:val="28"/>
+          <w:szCs w:val="28"/>
+          <w:vertAlign w:val="superscript"/>
+        </w:rPr>
+        <w:t>n</w:t>
+      </w:r>
+      <w:r>
+        <w:rPr>
+          <w:rFonts w:ascii="Times New Roman" w:hAnsi="Times New Roman" w:cs="Times New Roman"/>
+          <w:sz w:val="28"/>
+          <w:szCs w:val="28"/>
+        </w:rPr>
+        <w:t xml:space="preserve"> + n</w:t>
+      </w:r>
+      <w:r>
+        <w:rPr>
+          <w:rFonts w:ascii="Times New Roman" w:hAnsi="Times New Roman" w:cs="Times New Roman"/>
+          <w:sz w:val="28"/>
+          <w:szCs w:val="28"/>
+          <w:vertAlign w:val="superscript"/>
+        </w:rPr>
+        <w:t>5</w:t>
+      </w:r>
+      <w:r>
+        <w:rPr>
+          <w:rFonts w:ascii="Times New Roman" w:hAnsi="Times New Roman" w:cs="Times New Roman"/>
+          <w:sz w:val="28"/>
+          <w:szCs w:val="28"/>
+        </w:rPr>
+        <w:t xml:space="preserve"> ≤ (10 + 1)2</w:t>
+      </w:r>
+      <w:r>
+        <w:rPr>
+          <w:rFonts w:ascii="Times New Roman" w:hAnsi="Times New Roman" w:cs="Times New Roman"/>
+          <w:sz w:val="28"/>
+          <w:szCs w:val="28"/>
+          <w:vertAlign w:val="superscript"/>
+        </w:rPr>
+        <w:t>n</w:t>
+      </w:r>
+      <w:r>
+        <w:rPr>
+          <w:rFonts w:ascii="Times New Roman" w:hAnsi="Times New Roman" w:cs="Times New Roman"/>
+          <w:sz w:val="28"/>
+          <w:szCs w:val="28"/>
+        </w:rPr>
+        <w:t xml:space="preserve"> = 11 · 2</w:t>
+      </w:r>
+      <w:r>
+        <w:rPr>
+          <w:rFonts w:ascii="Times New Roman" w:hAnsi="Times New Roman" w:cs="Times New Roman"/>
+          <w:sz w:val="28"/>
+          <w:szCs w:val="28"/>
+          <w:vertAlign w:val="superscript"/>
+        </w:rPr>
+        <w:t>n</w:t>
       </w:r>
     </w:p>
     <w:p>
@@ -3324,101 +3877,127 @@
           <w:sz w:val="28"/>
           <w:szCs w:val="28"/>
         </w:rPr>
-        <w:t xml:space="preserve">Para n ≥ </w:t>
-      </w:r>
-      <w:r>
-        <w:rPr>
-          <w:rFonts w:ascii="Times New Roman" w:hAnsi="Times New Roman" w:cs="Times New Roman"/>
-          <w:sz w:val="28"/>
-          <w:szCs w:val="28"/>
-        </w:rPr>
-        <w:t>23</w:t>
-      </w:r>
-      <w:r>
-        <w:rPr>
-          <w:rFonts w:ascii="Times New Roman" w:hAnsi="Times New Roman" w:cs="Times New Roman"/>
-          <w:sz w:val="28"/>
-          <w:szCs w:val="28"/>
-        </w:rPr>
-        <w:t>, portanto:</w:t>
+        <w:t>c = 11, n</w:t>
+      </w:r>
+      <w:r>
+        <w:rPr>
+          <w:rFonts w:ascii="Times New Roman" w:hAnsi="Times New Roman" w:cs="Times New Roman"/>
+          <w:sz w:val="28"/>
+          <w:szCs w:val="28"/>
+          <w:vertAlign w:val="subscript"/>
+        </w:rPr>
+        <w:t>0</w:t>
+      </w:r>
+      <w:r>
+        <w:rPr>
+          <w:rFonts w:ascii="Times New Roman" w:hAnsi="Times New Roman" w:cs="Times New Roman"/>
+          <w:sz w:val="28"/>
+          <w:szCs w:val="28"/>
+        </w:rPr>
+        <w:t xml:space="preserve"> = </w:t>
+      </w:r>
+      <w:r>
+        <w:rPr>
+          <w:rFonts w:ascii="Times New Roman" w:hAnsi="Times New Roman" w:cs="Times New Roman"/>
+          <w:sz w:val="28"/>
+          <w:szCs w:val="28"/>
+        </w:rPr>
+        <w:t>2</w:t>
+      </w:r>
+      <w:r>
+        <w:rPr>
+          <w:rFonts w:ascii="Times New Roman" w:hAnsi="Times New Roman" w:cs="Times New Roman"/>
+          <w:sz w:val="28"/>
+          <w:szCs w:val="28"/>
+        </w:rPr>
+        <w:t>3</w:t>
+      </w:r>
+      <w:r>
+        <w:rPr>
+          <w:rFonts w:ascii="Times New Roman" w:hAnsi="Times New Roman" w:cs="Times New Roman"/>
+          <w:sz w:val="28"/>
+          <w:szCs w:val="28"/>
+        </w:rPr>
+        <w:t>; pode ser q</w:t>
+      </w:r>
+      <w:r>
+        <w:rPr>
+          <w:rFonts w:ascii="Times New Roman" w:hAnsi="Times New Roman" w:cs="Times New Roman"/>
+          <w:sz w:val="28"/>
+          <w:szCs w:val="28"/>
+        </w:rPr>
+        <w:t>ualquer</w:t>
+      </w:r>
+      <w:r>
+        <w:rPr>
+          <w:rFonts w:ascii="Times New Roman" w:hAnsi="Times New Roman" w:cs="Times New Roman"/>
+          <w:sz w:val="28"/>
+          <w:szCs w:val="28"/>
+        </w:rPr>
+        <w:t xml:space="preserve"> valor </w:t>
+      </w:r>
+      <w:r>
+        <w:rPr>
+          <w:rFonts w:ascii="Times New Roman" w:hAnsi="Times New Roman" w:cs="Times New Roman"/>
+          <w:sz w:val="28"/>
+          <w:szCs w:val="28"/>
+        </w:rPr>
+        <w:t xml:space="preserve">para </w:t>
+      </w:r>
+      <w:r>
+        <w:rPr>
+          <w:rFonts w:ascii="Times New Roman" w:hAnsi="Times New Roman" w:cs="Times New Roman"/>
+          <w:sz w:val="28"/>
+          <w:szCs w:val="28"/>
+        </w:rPr>
+        <w:t>n</w:t>
+      </w:r>
+      <w:r>
+        <w:rPr>
+          <w:rFonts w:ascii="Times New Roman" w:hAnsi="Times New Roman" w:cs="Times New Roman"/>
+          <w:sz w:val="28"/>
+          <w:szCs w:val="28"/>
+          <w:vertAlign w:val="subscript"/>
+        </w:rPr>
+        <w:t>0</w:t>
+      </w:r>
+      <w:r>
+        <w:rPr>
+          <w:rFonts w:ascii="Times New Roman" w:hAnsi="Times New Roman" w:cs="Times New Roman"/>
+          <w:sz w:val="28"/>
+          <w:szCs w:val="28"/>
+          <w:vertAlign w:val="subscript"/>
+        </w:rPr>
+        <w:t xml:space="preserve"> </w:t>
+      </w:r>
+      <w:r>
+        <w:rPr>
+          <w:rFonts w:ascii="Times New Roman" w:hAnsi="Times New Roman" w:cs="Times New Roman"/>
+          <w:sz w:val="28"/>
+          <w:szCs w:val="28"/>
+        </w:rPr>
+        <w:t>&gt;= 23</w:t>
       </w:r>
     </w:p>
     <w:p>
       <w:pPr>
-        <w:ind w:firstLine="708"/>
-        <w:rPr>
-          <w:rFonts w:ascii="Times New Roman" w:hAnsi="Times New Roman" w:cs="Times New Roman"/>
-          <w:sz w:val="28"/>
-          <w:szCs w:val="28"/>
-        </w:rPr>
-      </w:pPr>
-      <w:r>
-        <w:rPr>
-          <w:rFonts w:ascii="Times New Roman" w:hAnsi="Times New Roman" w:cs="Times New Roman"/>
-          <w:sz w:val="28"/>
-          <w:szCs w:val="28"/>
-        </w:rPr>
-        <w:t>T (n) = 10 · 2</w:t>
-      </w:r>
-      <w:r>
-        <w:rPr>
-          <w:rFonts w:ascii="Times New Roman" w:hAnsi="Times New Roman" w:cs="Times New Roman"/>
-          <w:sz w:val="28"/>
-          <w:szCs w:val="28"/>
-          <w:vertAlign w:val="superscript"/>
-        </w:rPr>
-        <w:t>n</w:t>
-      </w:r>
-      <w:r>
-        <w:rPr>
-          <w:rFonts w:ascii="Times New Roman" w:hAnsi="Times New Roman" w:cs="Times New Roman"/>
-          <w:sz w:val="28"/>
-          <w:szCs w:val="28"/>
-        </w:rPr>
-        <w:t xml:space="preserve"> + n</w:t>
-      </w:r>
-      <w:r>
-        <w:rPr>
-          <w:rFonts w:ascii="Times New Roman" w:hAnsi="Times New Roman" w:cs="Times New Roman"/>
-          <w:sz w:val="28"/>
-          <w:szCs w:val="28"/>
-          <w:vertAlign w:val="superscript"/>
-        </w:rPr>
-        <w:t>5</w:t>
-      </w:r>
-      <w:r>
-        <w:rPr>
-          <w:rFonts w:ascii="Times New Roman" w:hAnsi="Times New Roman" w:cs="Times New Roman"/>
-          <w:sz w:val="28"/>
-          <w:szCs w:val="28"/>
-        </w:rPr>
-        <w:t xml:space="preserve"> ≤ (10 + 1)2</w:t>
-      </w:r>
-      <w:r>
-        <w:rPr>
-          <w:rFonts w:ascii="Times New Roman" w:hAnsi="Times New Roman" w:cs="Times New Roman"/>
-          <w:sz w:val="28"/>
-          <w:szCs w:val="28"/>
-          <w:vertAlign w:val="superscript"/>
-        </w:rPr>
-        <w:t>n</w:t>
-      </w:r>
-      <w:r>
-        <w:rPr>
-          <w:rFonts w:ascii="Times New Roman" w:hAnsi="Times New Roman" w:cs="Times New Roman"/>
-          <w:sz w:val="28"/>
-          <w:szCs w:val="28"/>
-        </w:rPr>
-        <w:t xml:space="preserve"> = 11 · 2</w:t>
-      </w:r>
-      <w:r>
-        <w:rPr>
-          <w:rFonts w:ascii="Times New Roman" w:hAnsi="Times New Roman" w:cs="Times New Roman"/>
-          <w:sz w:val="28"/>
-          <w:szCs w:val="28"/>
-          <w:vertAlign w:val="superscript"/>
-        </w:rPr>
-        <w:t>n</w:t>
+        <w:rPr>
+          <w:rFonts w:ascii="Times New Roman" w:hAnsi="Times New Roman" w:cs="Times New Roman"/>
+          <w:b/>
+          <w:bCs/>
+          <w:sz w:val="28"/>
+          <w:szCs w:val="28"/>
+        </w:rPr>
+      </w:pPr>
+      <w:r>
+        <w:rPr>
+          <w:rFonts w:ascii="Times New Roman" w:hAnsi="Times New Roman" w:cs="Times New Roman"/>
+          <w:b/>
+          <w:bCs/>
+          <w:sz w:val="28"/>
+          <w:szCs w:val="28"/>
+        </w:rPr>
+        <w:t xml:space="preserve">Exercício 5. </w:t>
       </w:r>
     </w:p>
     <w:p>
@@ -3436,216 +4015,681 @@
           <w:sz w:val="28"/>
           <w:szCs w:val="28"/>
         </w:rPr>
-        <w:t>c = 11, n</w:t>
-      </w:r>
-      <w:r>
-        <w:rPr>
-          <w:rFonts w:ascii="Times New Roman" w:hAnsi="Times New Roman" w:cs="Times New Roman"/>
-          <w:sz w:val="28"/>
-          <w:szCs w:val="28"/>
-          <w:vertAlign w:val="subscript"/>
-        </w:rPr>
-        <w:t>0</w:t>
-      </w:r>
-      <w:r>
-        <w:rPr>
-          <w:rFonts w:ascii="Times New Roman" w:hAnsi="Times New Roman" w:cs="Times New Roman"/>
-          <w:sz w:val="28"/>
-          <w:szCs w:val="28"/>
-        </w:rPr>
-        <w:t xml:space="preserve"> = </w:t>
-      </w:r>
-      <w:r>
-        <w:rPr>
-          <w:rFonts w:ascii="Times New Roman" w:hAnsi="Times New Roman" w:cs="Times New Roman"/>
-          <w:sz w:val="28"/>
-          <w:szCs w:val="28"/>
-        </w:rPr>
-        <w:t>30</w:t>
-      </w:r>
-      <w:r>
-        <w:rPr>
-          <w:rFonts w:ascii="Times New Roman" w:hAnsi="Times New Roman" w:cs="Times New Roman"/>
-          <w:sz w:val="28"/>
-          <w:szCs w:val="28"/>
-        </w:rPr>
-        <w:t xml:space="preserve">; pode ser qq valor </w:t>
-      </w:r>
-      <w:r>
-        <w:rPr>
-          <w:rFonts w:ascii="Times New Roman" w:hAnsi="Times New Roman" w:cs="Times New Roman"/>
-          <w:sz w:val="28"/>
-          <w:szCs w:val="28"/>
-        </w:rPr>
-        <w:t>n</w:t>
-      </w:r>
-      <w:r>
-        <w:rPr>
-          <w:rFonts w:ascii="Times New Roman" w:hAnsi="Times New Roman" w:cs="Times New Roman"/>
-          <w:sz w:val="28"/>
-          <w:szCs w:val="28"/>
-          <w:vertAlign w:val="subscript"/>
-        </w:rPr>
-        <w:t>0</w:t>
-      </w:r>
-      <w:r>
-        <w:rPr>
-          <w:rFonts w:ascii="Times New Roman" w:hAnsi="Times New Roman" w:cs="Times New Roman"/>
-          <w:sz w:val="28"/>
-          <w:szCs w:val="28"/>
-          <w:vertAlign w:val="subscript"/>
-        </w:rPr>
-        <w:t xml:space="preserve"> </w:t>
-      </w:r>
-      <w:r>
-        <w:rPr>
-          <w:rFonts w:ascii="Times New Roman" w:hAnsi="Times New Roman" w:cs="Times New Roman"/>
-          <w:sz w:val="28"/>
-          <w:szCs w:val="28"/>
-        </w:rPr>
-        <w:t>&gt;= 23</w:t>
+        <w:t xml:space="preserve">T (n) ≈ </w:t>
+      </w:r>
+      <w:r>
+        <w:rPr>
+          <w:rFonts w:ascii="Times New Roman" w:hAnsi="Times New Roman" w:cs="Times New Roman"/>
+          <w:sz w:val="28"/>
+          <w:szCs w:val="28"/>
+        </w:rPr>
+        <w:t>O</w:t>
+      </w:r>
+      <w:r>
+        <w:rPr>
+          <w:rFonts w:ascii="Times New Roman" w:hAnsi="Times New Roman" w:cs="Times New Roman"/>
+          <w:sz w:val="28"/>
+          <w:szCs w:val="28"/>
+        </w:rPr>
+        <w:t>(n</w:t>
+      </w:r>
+      <w:r>
+        <w:rPr>
+          <w:rFonts w:ascii="Times New Roman" w:hAnsi="Times New Roman" w:cs="Times New Roman"/>
+          <w:sz w:val="28"/>
+          <w:szCs w:val="28"/>
+          <w:vertAlign w:val="superscript"/>
+        </w:rPr>
+        <w:t>2</w:t>
+      </w:r>
+      <w:r>
+        <w:rPr>
+          <w:rFonts w:ascii="Times New Roman" w:hAnsi="Times New Roman" w:cs="Times New Roman"/>
+          <w:sz w:val="28"/>
+          <w:szCs w:val="28"/>
+        </w:rPr>
+        <w:t>)</w:t>
       </w:r>
     </w:p>
     <w:p>
       <w:pPr>
-        <w:rPr>
-          <w:rFonts w:ascii="Times New Roman" w:hAnsi="Times New Roman" w:cs="Times New Roman"/>
-          <w:sz w:val="28"/>
-          <w:szCs w:val="28"/>
-        </w:rPr>
-      </w:pPr>
+        <w:ind w:firstLine="708"/>
+        <w:rPr>
+          <w:rFonts w:ascii="Times New Roman" w:hAnsi="Times New Roman" w:cs="Times New Roman"/>
+          <w:sz w:val="28"/>
+          <w:szCs w:val="28"/>
+        </w:rPr>
+      </w:pPr>
+      <w:r>
+        <w:rPr>
+          <w:rFonts w:ascii="Times New Roman" w:hAnsi="Times New Roman" w:cs="Times New Roman"/>
+          <w:sz w:val="28"/>
+          <w:szCs w:val="28"/>
+        </w:rPr>
+        <w:t xml:space="preserve">c = </w:t>
+      </w:r>
+      <w:r>
+        <w:rPr>
+          <w:rFonts w:ascii="Times New Roman" w:hAnsi="Times New Roman" w:cs="Times New Roman"/>
+          <w:sz w:val="28"/>
+          <w:szCs w:val="28"/>
+        </w:rPr>
+        <w:t>1051</w:t>
+      </w:r>
+      <w:r>
+        <w:rPr>
+          <w:rFonts w:ascii="Times New Roman" w:hAnsi="Times New Roman" w:cs="Times New Roman"/>
+          <w:sz w:val="28"/>
+          <w:szCs w:val="28"/>
+        </w:rPr>
+        <w:t>, n</w:t>
+      </w:r>
+      <w:r>
+        <w:rPr>
+          <w:rFonts w:ascii="Times New Roman" w:hAnsi="Times New Roman" w:cs="Times New Roman"/>
+          <w:sz w:val="28"/>
+          <w:szCs w:val="28"/>
+          <w:vertAlign w:val="subscript"/>
+        </w:rPr>
+        <w:t>0</w:t>
+      </w:r>
+      <w:r>
+        <w:rPr>
+          <w:rFonts w:ascii="Times New Roman" w:hAnsi="Times New Roman" w:cs="Times New Roman"/>
+          <w:sz w:val="28"/>
+          <w:szCs w:val="28"/>
+        </w:rPr>
+        <w:t xml:space="preserve"> = </w:t>
+      </w:r>
+      <w:r>
+        <w:rPr>
+          <w:rFonts w:ascii="Times New Roman" w:hAnsi="Times New Roman" w:cs="Times New Roman"/>
+          <w:sz w:val="28"/>
+          <w:szCs w:val="28"/>
+        </w:rPr>
+        <w:t>1</w:t>
+      </w:r>
+      <w:r>
+        <w:rPr>
+          <w:rFonts w:ascii="Times New Roman" w:hAnsi="Times New Roman" w:cs="Times New Roman"/>
+          <w:sz w:val="28"/>
+          <w:szCs w:val="28"/>
+        </w:rPr>
+        <w:t>, p</w:t>
+      </w:r>
+      <w:r>
+        <w:rPr>
+          <w:rFonts w:ascii="Times New Roman" w:hAnsi="Times New Roman" w:cs="Times New Roman"/>
+          <w:sz w:val="28"/>
+          <w:szCs w:val="28"/>
+        </w:rPr>
+        <w:t xml:space="preserve">ara n ≥ </w:t>
+      </w:r>
+      <w:r>
+        <w:rPr>
+          <w:rFonts w:ascii="Times New Roman" w:hAnsi="Times New Roman" w:cs="Times New Roman"/>
+          <w:sz w:val="28"/>
+          <w:szCs w:val="28"/>
+        </w:rPr>
+        <w:t>1</w:t>
+      </w:r>
     </w:p>
     <w:p>
       <w:pPr>
-        <w:rPr>
-          <w:rFonts w:ascii="Times New Roman" w:hAnsi="Times New Roman" w:cs="Times New Roman"/>
-          <w:b/>
-          <w:bCs/>
-          <w:sz w:val="28"/>
-          <w:szCs w:val="28"/>
-        </w:rPr>
-      </w:pPr>
-      <w:r>
-        <w:rPr>
-          <w:rFonts w:ascii="Times New Roman" w:hAnsi="Times New Roman" w:cs="Times New Roman"/>
-          <w:b/>
-          <w:bCs/>
-          <w:sz w:val="28"/>
-          <w:szCs w:val="28"/>
-        </w:rPr>
-        <w:t xml:space="preserve">Exercício 5. </w:t>
+        <w:ind w:firstLine="708"/>
+        <w:jc w:val="both"/>
+        <w:rPr>
+          <w:rFonts w:ascii="Times New Roman" w:hAnsi="Times New Roman" w:cs="Times New Roman"/>
+          <w:sz w:val="28"/>
+          <w:szCs w:val="28"/>
+        </w:rPr>
+      </w:pPr>
+      <w:r>
+        <w:rPr>
+          <w:rFonts w:ascii="Times New Roman" w:hAnsi="Times New Roman" w:cs="Times New Roman"/>
+          <w:sz w:val="28"/>
+          <w:szCs w:val="28"/>
+        </w:rPr>
+        <w:t>S</w:t>
+      </w:r>
+      <w:r>
+        <w:rPr>
+          <w:rFonts w:ascii="Times New Roman" w:hAnsi="Times New Roman" w:cs="Times New Roman"/>
+          <w:sz w:val="28"/>
+          <w:szCs w:val="28"/>
+        </w:rPr>
+        <w:t>e quiser um c menor, dá para escolher n</w:t>
+      </w:r>
+      <w:r>
+        <w:rPr>
+          <w:rFonts w:ascii="Times New Roman" w:hAnsi="Times New Roman" w:cs="Times New Roman"/>
+          <w:sz w:val="28"/>
+          <w:szCs w:val="28"/>
+          <w:vertAlign w:val="subscript"/>
+        </w:rPr>
+        <w:t>0</w:t>
+      </w:r>
+      <w:r>
+        <w:rPr>
+          <w:rFonts w:ascii="Times New Roman" w:hAnsi="Times New Roman" w:cs="Times New Roman"/>
+          <w:sz w:val="28"/>
+          <w:szCs w:val="28"/>
+        </w:rPr>
+        <w:t>​ maior e refinar as desigualdades — por exemplo para n</w:t>
+      </w:r>
+      <w:r>
+        <w:rPr>
+          <w:rFonts w:ascii="Times New Roman" w:hAnsi="Times New Roman" w:cs="Times New Roman"/>
+          <w:sz w:val="28"/>
+          <w:szCs w:val="28"/>
+        </w:rPr>
+        <w:t xml:space="preserve"> </w:t>
+      </w:r>
+      <w:r>
+        <w:rPr>
+          <w:rFonts w:ascii="Times New Roman" w:hAnsi="Times New Roman" w:cs="Times New Roman"/>
+          <w:sz w:val="28"/>
+          <w:szCs w:val="28"/>
+        </w:rPr>
+        <w:t>≥</w:t>
+      </w:r>
+      <w:r>
+        <w:rPr>
+          <w:rFonts w:ascii="Times New Roman" w:hAnsi="Times New Roman" w:cs="Times New Roman"/>
+          <w:sz w:val="28"/>
+          <w:szCs w:val="28"/>
+        </w:rPr>
+        <w:t xml:space="preserve"> </w:t>
+      </w:r>
+      <w:r>
+        <w:rPr>
+          <w:rFonts w:ascii="Times New Roman" w:hAnsi="Times New Roman" w:cs="Times New Roman"/>
+          <w:sz w:val="28"/>
+          <w:szCs w:val="28"/>
+        </w:rPr>
+        <w:t>100 obtém-se T(n)</w:t>
+      </w:r>
+      <w:r>
+        <w:rPr>
+          <w:rFonts w:ascii="Times New Roman" w:hAnsi="Times New Roman" w:cs="Times New Roman"/>
+          <w:sz w:val="28"/>
+          <w:szCs w:val="28"/>
+        </w:rPr>
+        <w:t xml:space="preserve"> </w:t>
+      </w:r>
+      <w:r>
+        <w:rPr>
+          <w:rFonts w:ascii="Times New Roman" w:hAnsi="Times New Roman" w:cs="Times New Roman"/>
+          <w:sz w:val="28"/>
+          <w:szCs w:val="28"/>
+        </w:rPr>
+        <w:t>≤</w:t>
+      </w:r>
+      <w:r>
+        <w:rPr>
+          <w:rFonts w:ascii="Times New Roman" w:hAnsi="Times New Roman" w:cs="Times New Roman"/>
+          <w:sz w:val="28"/>
+          <w:szCs w:val="28"/>
+        </w:rPr>
+        <w:t xml:space="preserve"> </w:t>
+      </w:r>
+      <w:r>
+        <w:rPr>
+          <w:rFonts w:ascii="Times New Roman" w:hAnsi="Times New Roman" w:cs="Times New Roman"/>
+          <w:sz w:val="28"/>
+          <w:szCs w:val="28"/>
+        </w:rPr>
+        <w:t>1,6 n</w:t>
+      </w:r>
+      <w:r>
+        <w:rPr>
+          <w:rFonts w:ascii="Times New Roman" w:hAnsi="Times New Roman" w:cs="Times New Roman"/>
+          <w:sz w:val="28"/>
+          <w:szCs w:val="28"/>
+          <w:vertAlign w:val="superscript"/>
+        </w:rPr>
+        <w:t>2</w:t>
+      </w:r>
+      <w:r>
+        <w:rPr>
+          <w:rFonts w:ascii="Times New Roman" w:hAnsi="Times New Roman" w:cs="Times New Roman"/>
+          <w:sz w:val="28"/>
+          <w:szCs w:val="28"/>
+        </w:rPr>
+        <w:t>, então c=1,6</w:t>
+      </w:r>
+      <w:r>
+        <w:rPr>
+          <w:rFonts w:ascii="Times New Roman" w:hAnsi="Times New Roman" w:cs="Times New Roman"/>
+          <w:sz w:val="28"/>
+          <w:szCs w:val="28"/>
+        </w:rPr>
+        <w:t xml:space="preserve"> </w:t>
+      </w:r>
+      <w:proofErr w:type="gramStart"/>
+      <w:r>
+        <w:rPr>
+          <w:rFonts w:ascii="Times New Roman" w:hAnsi="Times New Roman" w:cs="Times New Roman"/>
+          <w:sz w:val="28"/>
+          <w:szCs w:val="28"/>
+        </w:rPr>
+        <w:t>e</w:t>
+      </w:r>
+      <w:r>
+        <w:rPr>
+          <w:rFonts w:ascii="Times New Roman" w:hAnsi="Times New Roman" w:cs="Times New Roman"/>
+          <w:sz w:val="28"/>
+          <w:szCs w:val="28"/>
+        </w:rPr>
+        <w:t xml:space="preserve"> </w:t>
+      </w:r>
+      <w:r>
+        <w:rPr>
+          <w:rFonts w:ascii="Times New Roman" w:hAnsi="Times New Roman" w:cs="Times New Roman"/>
+          <w:sz w:val="28"/>
+          <w:szCs w:val="28"/>
+        </w:rPr>
+        <w:t> n</w:t>
+      </w:r>
+      <w:proofErr w:type="gramEnd"/>
+      <w:r>
+        <w:rPr>
+          <w:rFonts w:ascii="Times New Roman" w:hAnsi="Times New Roman" w:cs="Times New Roman"/>
+          <w:sz w:val="28"/>
+          <w:szCs w:val="28"/>
+          <w:vertAlign w:val="subscript"/>
+        </w:rPr>
+        <w:t>0</w:t>
+      </w:r>
+      <w:r>
+        <w:rPr>
+          <w:rFonts w:ascii="Times New Roman" w:hAnsi="Times New Roman" w:cs="Times New Roman"/>
+          <w:sz w:val="28"/>
+          <w:szCs w:val="28"/>
+        </w:rPr>
+        <w:t xml:space="preserve"> </w:t>
+      </w:r>
+      <w:r>
+        <w:rPr>
+          <w:rFonts w:ascii="Times New Roman" w:hAnsi="Times New Roman" w:cs="Times New Roman"/>
+          <w:sz w:val="28"/>
+          <w:szCs w:val="28"/>
+        </w:rPr>
+        <w:t>=</w:t>
+      </w:r>
+      <w:r>
+        <w:rPr>
+          <w:rFonts w:ascii="Times New Roman" w:hAnsi="Times New Roman" w:cs="Times New Roman"/>
+          <w:sz w:val="28"/>
+          <w:szCs w:val="28"/>
+        </w:rPr>
+        <w:t xml:space="preserve"> </w:t>
+      </w:r>
+      <w:r>
+        <w:rPr>
+          <w:rFonts w:ascii="Times New Roman" w:hAnsi="Times New Roman" w:cs="Times New Roman"/>
+          <w:sz w:val="28"/>
+          <w:szCs w:val="28"/>
+        </w:rPr>
+        <w:t>100</w:t>
+      </w:r>
+      <w:r>
+        <w:rPr>
+          <w:rFonts w:ascii="Times New Roman" w:hAnsi="Times New Roman" w:cs="Times New Roman"/>
+          <w:sz w:val="28"/>
+          <w:szCs w:val="28"/>
+        </w:rPr>
+        <w:t>,</w:t>
+      </w:r>
+      <w:r>
+        <w:rPr>
+          <w:rFonts w:ascii="Times New Roman" w:hAnsi="Times New Roman" w:cs="Times New Roman"/>
+          <w:sz w:val="28"/>
+          <w:szCs w:val="28"/>
+        </w:rPr>
+        <w:t xml:space="preserve"> também funciona.</w:t>
       </w:r>
     </w:p>
     <w:p>
       <w:pPr>
-        <w:ind w:firstLine="708"/>
-        <w:rPr>
-          <w:rFonts w:ascii="Times New Roman" w:hAnsi="Times New Roman" w:cs="Times New Roman"/>
-          <w:sz w:val="28"/>
-          <w:szCs w:val="28"/>
-        </w:rPr>
-      </w:pPr>
-      <w:r>
-        <w:rPr>
-          <w:rFonts w:ascii="Times New Roman" w:hAnsi="Times New Roman" w:cs="Times New Roman"/>
-          <w:sz w:val="28"/>
-          <w:szCs w:val="28"/>
-        </w:rPr>
-        <w:t>Para n ≥ 50, 50n + 1000 ≤ n</w:t>
-      </w:r>
-      <w:r>
-        <w:rPr>
-          <w:rFonts w:ascii="Times New Roman" w:hAnsi="Times New Roman" w:cs="Times New Roman"/>
-          <w:sz w:val="28"/>
-          <w:szCs w:val="28"/>
-          <w:vertAlign w:val="superscript"/>
-        </w:rPr>
-        <w:t>2</w:t>
-      </w:r>
-      <w:r>
-        <w:rPr>
-          <w:rFonts w:ascii="Times New Roman" w:hAnsi="Times New Roman" w:cs="Times New Roman"/>
-          <w:sz w:val="28"/>
-          <w:szCs w:val="28"/>
-        </w:rPr>
-        <w:t xml:space="preserve"> + n</w:t>
-      </w:r>
-      <w:r>
-        <w:rPr>
-          <w:rFonts w:ascii="Times New Roman" w:hAnsi="Times New Roman" w:cs="Times New Roman"/>
-          <w:sz w:val="28"/>
-          <w:szCs w:val="28"/>
-          <w:vertAlign w:val="superscript"/>
-        </w:rPr>
-        <w:t>2</w:t>
-      </w:r>
-      <w:r>
-        <w:rPr>
-          <w:rFonts w:ascii="Times New Roman" w:hAnsi="Times New Roman" w:cs="Times New Roman"/>
-          <w:sz w:val="28"/>
-          <w:szCs w:val="28"/>
-        </w:rPr>
-        <w:t xml:space="preserve"> = 2n</w:t>
-      </w:r>
-      <w:r>
-        <w:rPr>
-          <w:rFonts w:ascii="Times New Roman" w:hAnsi="Times New Roman" w:cs="Times New Roman"/>
-          <w:sz w:val="28"/>
-          <w:szCs w:val="28"/>
-          <w:vertAlign w:val="superscript"/>
-        </w:rPr>
-        <w:t>2</w:t>
+        <w:rPr>
+          <w:rFonts w:ascii="Times New Roman" w:hAnsi="Times New Roman" w:cs="Times New Roman"/>
+          <w:b/>
+          <w:bCs/>
+          <w:sz w:val="28"/>
+          <w:szCs w:val="28"/>
+        </w:rPr>
+      </w:pPr>
+      <w:r>
+        <w:rPr>
+          <w:rFonts w:ascii="Times New Roman" w:hAnsi="Times New Roman" w:cs="Times New Roman"/>
+          <w:b/>
+          <w:bCs/>
+          <w:sz w:val="28"/>
+          <w:szCs w:val="28"/>
+        </w:rPr>
+        <w:t xml:space="preserve">Exercício 6. </w:t>
       </w:r>
     </w:p>
     <w:p>
       <w:pPr>
         <w:ind w:firstLine="708"/>
-        <w:rPr>
-          <w:rFonts w:ascii="Times New Roman" w:hAnsi="Times New Roman" w:cs="Times New Roman"/>
-          <w:sz w:val="28"/>
-          <w:szCs w:val="28"/>
-        </w:rPr>
-      </w:pPr>
-      <w:r>
-        <w:rPr>
-          <w:rFonts w:ascii="Times New Roman" w:hAnsi="Times New Roman" w:cs="Times New Roman"/>
-          <w:sz w:val="28"/>
-          <w:szCs w:val="28"/>
-        </w:rPr>
-        <w:t xml:space="preserve">T (n) ≈ </w:t>
-      </w:r>
-      <w:r>
-        <w:rPr>
-          <w:rFonts w:ascii="Times New Roman" w:hAnsi="Times New Roman" w:cs="Times New Roman"/>
-          <w:sz w:val="28"/>
-          <w:szCs w:val="28"/>
-        </w:rPr>
-        <w:t>O</w:t>
-      </w:r>
-      <w:r>
-        <w:rPr>
-          <w:rFonts w:ascii="Times New Roman" w:hAnsi="Times New Roman" w:cs="Times New Roman"/>
-          <w:sz w:val="28"/>
-          <w:szCs w:val="28"/>
-        </w:rPr>
-        <w:t>(n</w:t>
-      </w:r>
-      <w:r>
-        <w:rPr>
-          <w:rFonts w:ascii="Times New Roman" w:hAnsi="Times New Roman" w:cs="Times New Roman"/>
-          <w:sz w:val="28"/>
-          <w:szCs w:val="28"/>
-          <w:vertAlign w:val="superscript"/>
-        </w:rPr>
-        <w:t>2</w:t>
-      </w:r>
-      <w:r>
-        <w:rPr>
-          <w:rFonts w:ascii="Times New Roman" w:hAnsi="Times New Roman" w:cs="Times New Roman"/>
-          <w:sz w:val="28"/>
-          <w:szCs w:val="28"/>
-        </w:rPr>
-        <w:t>)</w:t>
+        <w:jc w:val="both"/>
+        <w:rPr>
+          <w:rFonts w:ascii="Times New Roman" w:hAnsi="Times New Roman" w:cs="Times New Roman"/>
+          <w:sz w:val="28"/>
+          <w:szCs w:val="28"/>
+        </w:rPr>
+      </w:pPr>
+      <w:r>
+        <w:rPr>
+          <w:rFonts w:ascii="Times New Roman" w:hAnsi="Times New Roman" w:cs="Times New Roman"/>
+          <w:b/>
+          <w:bCs/>
+          <w:sz w:val="28"/>
+          <w:szCs w:val="28"/>
+        </w:rPr>
+        <w:t>Observação útil</w:t>
+      </w:r>
+      <w:r>
+        <w:rPr>
+          <w:rFonts w:ascii="Times New Roman" w:hAnsi="Times New Roman" w:cs="Times New Roman"/>
+          <w:sz w:val="28"/>
+          <w:szCs w:val="28"/>
+        </w:rPr>
+        <w:t>: para x</w:t>
+      </w:r>
+      <w:r>
+        <w:rPr>
+          <w:rFonts w:ascii="Times New Roman" w:hAnsi="Times New Roman" w:cs="Times New Roman"/>
+          <w:sz w:val="28"/>
+          <w:szCs w:val="28"/>
+        </w:rPr>
+        <w:t xml:space="preserve"> </w:t>
+      </w:r>
+      <w:r>
+        <w:rPr>
+          <w:rFonts w:ascii="Times New Roman" w:hAnsi="Times New Roman" w:cs="Times New Roman"/>
+          <w:sz w:val="28"/>
+          <w:szCs w:val="28"/>
+        </w:rPr>
+        <w:t>&gt;</w:t>
+      </w:r>
+      <w:r>
+        <w:rPr>
+          <w:rFonts w:ascii="Times New Roman" w:hAnsi="Times New Roman" w:cs="Times New Roman"/>
+          <w:sz w:val="28"/>
+          <w:szCs w:val="28"/>
+        </w:rPr>
+        <w:t xml:space="preserve"> </w:t>
+      </w:r>
+      <w:r>
+        <w:rPr>
+          <w:rFonts w:ascii="Times New Roman" w:hAnsi="Times New Roman" w:cs="Times New Roman"/>
+          <w:sz w:val="28"/>
+          <w:szCs w:val="28"/>
+        </w:rPr>
+        <w:t>0</w:t>
+      </w:r>
+      <w:r>
+        <w:rPr>
+          <w:rFonts w:ascii="Times New Roman" w:hAnsi="Times New Roman" w:cs="Times New Roman"/>
+          <w:sz w:val="28"/>
+          <w:szCs w:val="28"/>
+        </w:rPr>
+        <w:t>,</w:t>
+      </w:r>
+      <w:r>
+        <w:rPr>
+          <w:rFonts w:ascii="Times New Roman" w:hAnsi="Times New Roman" w:cs="Times New Roman"/>
+          <w:sz w:val="28"/>
+          <w:szCs w:val="28"/>
+        </w:rPr>
+        <w:t xml:space="preserve"> vale </w:t>
+      </w:r>
+      <w:r>
+        <w:rPr>
+          <w:rFonts w:ascii="Times New Roman" w:hAnsi="Times New Roman" w:cs="Times New Roman"/>
+          <w:sz w:val="28"/>
+          <w:szCs w:val="28"/>
+        </w:rPr>
+        <w:t>√</w:t>
+      </w:r>
+      <w:r>
+        <w:rPr>
+          <w:rFonts w:ascii="Times New Roman" w:hAnsi="Times New Roman" w:cs="Times New Roman"/>
+          <w:sz w:val="28"/>
+          <w:szCs w:val="28"/>
+        </w:rPr>
+        <w:t>x</w:t>
+      </w:r>
+      <w:r>
+        <w:rPr>
+          <w:rFonts w:ascii="Times New Roman" w:hAnsi="Times New Roman" w:cs="Times New Roman"/>
+          <w:sz w:val="28"/>
+          <w:szCs w:val="28"/>
+        </w:rPr>
+        <w:t xml:space="preserve"> </w:t>
+      </w:r>
+      <w:r>
+        <w:rPr>
+          <w:rFonts w:ascii="Times New Roman" w:hAnsi="Times New Roman" w:cs="Times New Roman"/>
+          <w:sz w:val="28"/>
+          <w:szCs w:val="28"/>
+        </w:rPr>
+        <w:t>&gt;</w:t>
+      </w:r>
+      <w:r>
+        <w:rPr>
+          <w:rFonts w:ascii="Times New Roman" w:hAnsi="Times New Roman" w:cs="Times New Roman"/>
+          <w:sz w:val="28"/>
+          <w:szCs w:val="28"/>
+        </w:rPr>
+        <w:t xml:space="preserve"> </w:t>
+      </w:r>
+      <w:proofErr w:type="spellStart"/>
+      <w:r>
+        <w:rPr>
+          <w:rFonts w:ascii="Times New Roman" w:hAnsi="Times New Roman" w:cs="Times New Roman"/>
+          <w:sz w:val="28"/>
+          <w:szCs w:val="28"/>
+        </w:rPr>
+        <w:t>ln</w:t>
+      </w:r>
+      <w:proofErr w:type="spellEnd"/>
+      <w:r>
+        <w:rPr>
+          <w:rFonts w:ascii="Times New Roman" w:hAnsi="Times New Roman" w:cs="Times New Roman"/>
+          <w:sz w:val="28"/>
+          <w:szCs w:val="28"/>
+        </w:rPr>
+        <w:t xml:space="preserve"> </w:t>
+      </w:r>
+      <w:r>
+        <w:rPr>
+          <w:rFonts w:ascii="Times New Roman" w:hAnsi="Times New Roman" w:cs="Times New Roman"/>
+          <w:sz w:val="28"/>
+          <w:szCs w:val="28"/>
+        </w:rPr>
+        <w:t>x.</w:t>
+      </w:r>
+      <w:r>
+        <w:rPr>
+          <w:rFonts w:ascii="Times New Roman" w:hAnsi="Times New Roman" w:cs="Times New Roman"/>
+          <w:sz w:val="28"/>
+          <w:szCs w:val="28"/>
+        </w:rPr>
+        <w:t xml:space="preserve"> </w:t>
+      </w:r>
+      <w:r>
+        <w:rPr>
+          <w:rFonts w:ascii="Times New Roman" w:hAnsi="Times New Roman" w:cs="Times New Roman"/>
+          <w:sz w:val="28"/>
+          <w:szCs w:val="28"/>
+        </w:rPr>
+        <w:t xml:space="preserve">Portanto </w:t>
+      </w:r>
+      <w:r>
+        <w:rPr>
+          <w:rFonts w:ascii="Times New Roman" w:hAnsi="Times New Roman" w:cs="Times New Roman"/>
+          <w:sz w:val="28"/>
+          <w:szCs w:val="28"/>
+        </w:rPr>
+        <w:t>l</w:t>
+      </w:r>
+      <w:r>
+        <w:rPr>
+          <w:rFonts w:ascii="Times New Roman" w:hAnsi="Times New Roman" w:cs="Times New Roman"/>
+          <w:sz w:val="28"/>
+          <w:szCs w:val="28"/>
+        </w:rPr>
+        <w:t>og</w:t>
+      </w:r>
+      <w:r>
+        <w:rPr>
+          <w:rFonts w:ascii="Times New Roman" w:hAnsi="Times New Roman" w:cs="Times New Roman"/>
+          <w:sz w:val="28"/>
+          <w:szCs w:val="28"/>
+        </w:rPr>
+        <w:t xml:space="preserve"> </w:t>
+      </w:r>
+      <w:r>
+        <w:rPr>
+          <w:rFonts w:ascii="Times New Roman" w:hAnsi="Times New Roman" w:cs="Times New Roman"/>
+          <w:sz w:val="28"/>
+          <w:szCs w:val="28"/>
+        </w:rPr>
+        <w:t>n</w:t>
+      </w:r>
+      <w:r>
+        <w:rPr>
+          <w:rFonts w:ascii="Times New Roman" w:hAnsi="Times New Roman" w:cs="Times New Roman"/>
+          <w:sz w:val="28"/>
+          <w:szCs w:val="28"/>
+        </w:rPr>
+        <w:t xml:space="preserve"> </w:t>
+      </w:r>
+      <w:r>
+        <w:rPr>
+          <w:rFonts w:ascii="Times New Roman" w:hAnsi="Times New Roman" w:cs="Times New Roman"/>
+          <w:sz w:val="28"/>
+          <w:szCs w:val="28"/>
+        </w:rPr>
+        <w:t>≤</w:t>
+      </w:r>
+      <w:r>
+        <w:rPr>
+          <w:rFonts w:ascii="Times New Roman" w:hAnsi="Times New Roman" w:cs="Times New Roman"/>
+          <w:sz w:val="28"/>
+          <w:szCs w:val="28"/>
+        </w:rPr>
+        <w:t xml:space="preserve"> </w:t>
+      </w:r>
+      <w:r>
+        <w:rPr>
+          <w:rFonts w:ascii="Times New Roman" w:hAnsi="Times New Roman" w:cs="Times New Roman"/>
+          <w:sz w:val="28"/>
+          <w:szCs w:val="28"/>
+        </w:rPr>
+        <w:t>√</w:t>
+      </w:r>
+      <w:r>
+        <w:rPr>
+          <w:rFonts w:ascii="Times New Roman" w:hAnsi="Times New Roman" w:cs="Times New Roman"/>
+          <w:sz w:val="28"/>
+          <w:szCs w:val="28"/>
+        </w:rPr>
+        <w:t>n​ para todo n</w:t>
+      </w:r>
+      <w:r>
+        <w:rPr>
+          <w:rFonts w:ascii="Times New Roman" w:hAnsi="Times New Roman" w:cs="Times New Roman"/>
+          <w:sz w:val="28"/>
+          <w:szCs w:val="28"/>
+        </w:rPr>
+        <w:t xml:space="preserve"> </w:t>
+      </w:r>
+      <w:r>
+        <w:rPr>
+          <w:rFonts w:ascii="Times New Roman" w:hAnsi="Times New Roman" w:cs="Times New Roman"/>
+          <w:sz w:val="28"/>
+          <w:szCs w:val="28"/>
+        </w:rPr>
+        <w:t>≥</w:t>
+      </w:r>
+      <w:r>
+        <w:rPr>
+          <w:rFonts w:ascii="Times New Roman" w:hAnsi="Times New Roman" w:cs="Times New Roman"/>
+          <w:sz w:val="28"/>
+          <w:szCs w:val="28"/>
+        </w:rPr>
+        <w:t xml:space="preserve"> </w:t>
+      </w:r>
+      <w:r>
+        <w:rPr>
+          <w:rFonts w:ascii="Times New Roman" w:hAnsi="Times New Roman" w:cs="Times New Roman"/>
+          <w:sz w:val="28"/>
+          <w:szCs w:val="28"/>
+        </w:rPr>
+        <w:t>1</w:t>
+      </w:r>
+      <w:r>
+        <w:rPr>
+          <w:rFonts w:ascii="Times New Roman" w:hAnsi="Times New Roman" w:cs="Times New Roman"/>
+          <w:sz w:val="28"/>
+          <w:szCs w:val="28"/>
+        </w:rPr>
+        <w:t>.</w:t>
+      </w:r>
+      <w:r>
+        <w:rPr>
+          <w:rFonts w:ascii="Times New Roman" w:hAnsi="Times New Roman" w:cs="Times New Roman"/>
+          <w:sz w:val="28"/>
+          <w:szCs w:val="28"/>
+        </w:rPr>
+        <w:t xml:space="preserve"> </w:t>
+      </w:r>
+      <w:r>
+        <w:rPr>
+          <w:rFonts w:ascii="Times New Roman" w:hAnsi="Times New Roman" w:cs="Times New Roman"/>
+          <w:b/>
+          <w:bCs/>
+          <w:sz w:val="28"/>
+          <w:szCs w:val="28"/>
+        </w:rPr>
+        <w:t>Nota</w:t>
+      </w:r>
+      <w:r>
+        <w:rPr>
+          <w:rFonts w:ascii="Times New Roman" w:hAnsi="Times New Roman" w:cs="Times New Roman"/>
+          <w:sz w:val="28"/>
+          <w:szCs w:val="28"/>
+        </w:rPr>
+        <w:t xml:space="preserve">: log n = </w:t>
+      </w:r>
+      <w:r>
+        <w:rPr>
+          <w:rFonts w:ascii="Times New Roman" w:hAnsi="Times New Roman" w:cs="Times New Roman"/>
+          <w:sz w:val="28"/>
+          <w:szCs w:val="28"/>
+        </w:rPr>
+        <w:t>√</w:t>
+      </w:r>
+      <w:r>
+        <w:rPr>
+          <w:rFonts w:ascii="Times New Roman" w:hAnsi="Times New Roman" w:cs="Times New Roman"/>
+          <w:sz w:val="28"/>
+          <w:szCs w:val="28"/>
+        </w:rPr>
+        <w:t>n</w:t>
+      </w:r>
+      <w:r>
+        <w:rPr>
+          <w:rFonts w:ascii="Times New Roman" w:hAnsi="Times New Roman" w:cs="Times New Roman"/>
+          <w:sz w:val="28"/>
+          <w:szCs w:val="28"/>
+        </w:rPr>
+        <w:t>.</w:t>
       </w:r>
     </w:p>
     <w:p>
@@ -3663,30 +4707,30 @@
           <w:sz w:val="28"/>
           <w:szCs w:val="28"/>
         </w:rPr>
-        <w:t xml:space="preserve">c = </w:t>
-      </w:r>
-      <w:r>
-        <w:rPr>
-          <w:rFonts w:ascii="Times New Roman" w:hAnsi="Times New Roman" w:cs="Times New Roman"/>
-          <w:sz w:val="28"/>
-          <w:szCs w:val="28"/>
-        </w:rPr>
-        <w:t>3</w:t>
-      </w:r>
-      <w:r>
-        <w:rPr>
-          <w:rFonts w:ascii="Times New Roman" w:hAnsi="Times New Roman" w:cs="Times New Roman"/>
-          <w:sz w:val="28"/>
-          <w:szCs w:val="28"/>
-        </w:rPr>
-        <w:t>, n</w:t>
-      </w:r>
-      <w:r>
-        <w:rPr>
-          <w:rFonts w:ascii="Times New Roman" w:hAnsi="Times New Roman" w:cs="Times New Roman"/>
-          <w:sz w:val="28"/>
-          <w:szCs w:val="28"/>
-          <w:vertAlign w:val="subscript"/>
+        <w:t xml:space="preserve">T (n) ≤ (5 + </w:t>
+      </w:r>
+      <w:r>
+        <w:rPr>
+          <w:rFonts w:ascii="Times New Roman" w:hAnsi="Times New Roman" w:cs="Times New Roman"/>
+          <w:sz w:val="28"/>
+          <w:szCs w:val="28"/>
+        </w:rPr>
+        <w:t xml:space="preserve">1 + </w:t>
+      </w:r>
+      <w:proofErr w:type="gramStart"/>
+      <w:r>
+        <w:rPr>
+          <w:rFonts w:ascii="Times New Roman" w:hAnsi="Times New Roman" w:cs="Times New Roman"/>
+          <w:sz w:val="28"/>
+          <w:szCs w:val="28"/>
+        </w:rPr>
+        <w:t>2</w:t>
+      </w:r>
+      <w:r>
+        <w:rPr>
+          <w:rFonts w:ascii="Times New Roman" w:hAnsi="Times New Roman" w:cs="Times New Roman"/>
+          <w:sz w:val="28"/>
+          <w:szCs w:val="28"/>
         </w:rPr>
         <w:t>0</w:t>
       </w:r>
@@ -3696,41 +4740,146 @@
           <w:sz w:val="28"/>
           <w:szCs w:val="28"/>
         </w:rPr>
-        <w:t xml:space="preserve"> = 50</w:t>
+        <w:t>)√</w:t>
+      </w:r>
+      <w:proofErr w:type="gramEnd"/>
+      <w:r>
+        <w:rPr>
+          <w:rFonts w:ascii="Times New Roman" w:hAnsi="Times New Roman" w:cs="Times New Roman"/>
+          <w:sz w:val="28"/>
+          <w:szCs w:val="28"/>
+        </w:rPr>
+        <w:t xml:space="preserve">n = </w:t>
+      </w:r>
+      <w:r>
+        <w:rPr>
+          <w:rFonts w:ascii="Times New Roman" w:hAnsi="Times New Roman" w:cs="Times New Roman"/>
+          <w:sz w:val="28"/>
+          <w:szCs w:val="28"/>
+        </w:rPr>
+        <w:t>26</w:t>
+      </w:r>
+      <w:r>
+        <w:rPr>
+          <w:rFonts w:ascii="Times New Roman" w:hAnsi="Times New Roman" w:cs="Times New Roman"/>
+          <w:sz w:val="28"/>
+          <w:szCs w:val="28"/>
+        </w:rPr>
+        <w:t>√n</w:t>
+      </w:r>
+      <w:r>
+        <w:rPr>
+          <w:rFonts w:ascii="Times New Roman" w:hAnsi="Times New Roman" w:cs="Times New Roman"/>
+          <w:sz w:val="28"/>
+          <w:szCs w:val="28"/>
+        </w:rPr>
+        <w:t xml:space="preserve"> </w:t>
       </w:r>
     </w:p>
     <w:p>
       <w:pPr>
-        <w:rPr>
-          <w:rFonts w:ascii="Times New Roman" w:hAnsi="Times New Roman" w:cs="Times New Roman"/>
-          <w:sz w:val="28"/>
-          <w:szCs w:val="28"/>
-        </w:rPr>
-      </w:pPr>
+        <w:ind w:firstLine="708"/>
+        <w:rPr>
+          <w:rFonts w:ascii="Times New Roman" w:hAnsi="Times New Roman" w:cs="Times New Roman"/>
+          <w:b/>
+          <w:bCs/>
+          <w:color w:val="EE0000"/>
+          <w:sz w:val="28"/>
+          <w:szCs w:val="28"/>
+        </w:rPr>
+      </w:pPr>
+      <w:r>
+        <w:rPr>
+          <w:rFonts w:ascii="Times New Roman" w:hAnsi="Times New Roman" w:cs="Times New Roman"/>
+          <w:b/>
+          <w:bCs/>
+          <w:color w:val="EE0000"/>
+          <w:sz w:val="28"/>
+          <w:szCs w:val="28"/>
+        </w:rPr>
+        <w:t xml:space="preserve">c = </w:t>
+      </w:r>
+      <w:r>
+        <w:rPr>
+          <w:rFonts w:ascii="Times New Roman" w:hAnsi="Times New Roman" w:cs="Times New Roman"/>
+          <w:b/>
+          <w:bCs/>
+          <w:color w:val="EE0000"/>
+          <w:sz w:val="28"/>
+          <w:szCs w:val="28"/>
+        </w:rPr>
+        <w:t>26</w:t>
+      </w:r>
+      <w:r>
+        <w:rPr>
+          <w:rFonts w:ascii="Times New Roman" w:hAnsi="Times New Roman" w:cs="Times New Roman"/>
+          <w:b/>
+          <w:bCs/>
+          <w:color w:val="EE0000"/>
+          <w:sz w:val="28"/>
+          <w:szCs w:val="28"/>
+        </w:rPr>
+        <w:t xml:space="preserve"> e n</w:t>
+      </w:r>
+      <w:r>
+        <w:rPr>
+          <w:rFonts w:ascii="Times New Roman" w:hAnsi="Times New Roman" w:cs="Times New Roman"/>
+          <w:b/>
+          <w:bCs/>
+          <w:color w:val="EE0000"/>
+          <w:sz w:val="28"/>
+          <w:szCs w:val="28"/>
+          <w:vertAlign w:val="subscript"/>
+        </w:rPr>
+        <w:t>0</w:t>
+      </w:r>
+      <w:r>
+        <w:rPr>
+          <w:rFonts w:ascii="Times New Roman" w:hAnsi="Times New Roman" w:cs="Times New Roman"/>
+          <w:b/>
+          <w:bCs/>
+          <w:color w:val="EE0000"/>
+          <w:sz w:val="28"/>
+          <w:szCs w:val="28"/>
+        </w:rPr>
+        <w:t xml:space="preserve"> = </w:t>
+      </w:r>
+      <w:r>
+        <w:rPr>
+          <w:rFonts w:ascii="Times New Roman" w:hAnsi="Times New Roman" w:cs="Times New Roman"/>
+          <w:b/>
+          <w:bCs/>
+          <w:color w:val="EE0000"/>
+          <w:sz w:val="28"/>
+          <w:szCs w:val="28"/>
+        </w:rPr>
+        <w:t>1</w:t>
+      </w:r>
+      <w:r>
+        <w:rPr>
+          <w:rFonts w:ascii="Times New Roman" w:hAnsi="Times New Roman" w:cs="Times New Roman"/>
+          <w:b/>
+          <w:bCs/>
+          <w:color w:val="EE0000"/>
+          <w:sz w:val="28"/>
+          <w:szCs w:val="28"/>
+        </w:rPr>
+        <w:t xml:space="preserve">, para n ≥ </w:t>
+      </w:r>
+      <w:r>
+        <w:rPr>
+          <w:rFonts w:ascii="Times New Roman" w:hAnsi="Times New Roman" w:cs="Times New Roman"/>
+          <w:b/>
+          <w:bCs/>
+          <w:color w:val="EE0000"/>
+          <w:sz w:val="28"/>
+          <w:szCs w:val="28"/>
+        </w:rPr>
+        <w:t>1</w:t>
+      </w:r>
     </w:p>
     <w:p>
       <w:pPr>
-        <w:rPr>
-          <w:rFonts w:ascii="Times New Roman" w:hAnsi="Times New Roman" w:cs="Times New Roman"/>
-          <w:b/>
-          <w:bCs/>
-          <w:sz w:val="28"/>
-          <w:szCs w:val="28"/>
-        </w:rPr>
-      </w:pPr>
-      <w:r>
-        <w:rPr>
-          <w:rFonts w:ascii="Times New Roman" w:hAnsi="Times New Roman" w:cs="Times New Roman"/>
-          <w:b/>
-          <w:bCs/>
-          <w:sz w:val="28"/>
-          <w:szCs w:val="28"/>
-        </w:rPr>
-        <w:t xml:space="preserve">Exercício 6. </w:t>
-      </w:r>
-    </w:p>
-    <w:p>
-      <w:pPr>
         <w:ind w:firstLine="708"/>
         <w:rPr>
           <w:rFonts w:ascii="Times New Roman" w:hAnsi="Times New Roman" w:cs="Times New Roman"/>
@@ -3741,62 +4890,62 @@
       <w:r>
         <w:rPr>
           <w:rFonts w:ascii="Times New Roman" w:hAnsi="Times New Roman" w:cs="Times New Roman"/>
-          <w:sz w:val="28"/>
-          <w:szCs w:val="28"/>
-        </w:rPr>
-        <w:t>Para n ≥ 4</w:t>
-      </w:r>
-      <w:r>
-        <w:rPr>
-          <w:rFonts w:ascii="Times New Roman" w:hAnsi="Times New Roman" w:cs="Times New Roman"/>
-          <w:sz w:val="28"/>
-          <w:szCs w:val="28"/>
-        </w:rPr>
-        <w:t>00</w:t>
-      </w:r>
-      <w:r>
-        <w:rPr>
-          <w:rFonts w:ascii="Times New Roman" w:hAnsi="Times New Roman" w:cs="Times New Roman"/>
-          <w:sz w:val="28"/>
-          <w:szCs w:val="28"/>
-        </w:rPr>
-        <w:t>, log n + 20 ≤ √n + √n = 2√n</w:t>
-      </w:r>
-    </w:p>
-    <w:p>
-      <w:pPr>
-        <w:ind w:firstLine="708"/>
-        <w:rPr>
-          <w:rFonts w:ascii="Times New Roman" w:hAnsi="Times New Roman" w:cs="Times New Roman"/>
-          <w:sz w:val="28"/>
-          <w:szCs w:val="28"/>
-        </w:rPr>
-      </w:pPr>
-      <w:r>
-        <w:rPr>
-          <w:rFonts w:ascii="Times New Roman" w:hAnsi="Times New Roman" w:cs="Times New Roman"/>
-          <w:sz w:val="28"/>
-          <w:szCs w:val="28"/>
-        </w:rPr>
-        <w:t>T (n) ≤ (5 + 2)√n = 7√n</w:t>
-      </w:r>
-    </w:p>
-    <w:p>
-      <w:pPr>
-        <w:ind w:firstLine="708"/>
-        <w:rPr>
-          <w:rFonts w:ascii="Times New Roman" w:hAnsi="Times New Roman" w:cs="Times New Roman"/>
-          <w:sz w:val="28"/>
-          <w:szCs w:val="28"/>
-        </w:rPr>
-      </w:pPr>
-      <w:r>
-        <w:rPr>
-          <w:rFonts w:ascii="Times New Roman" w:hAnsi="Times New Roman" w:cs="Times New Roman"/>
-          <w:sz w:val="28"/>
-          <w:szCs w:val="28"/>
-        </w:rPr>
-        <w:t>c = 7, n</w:t>
+          <w:b/>
+          <w:bCs/>
+          <w:sz w:val="28"/>
+          <w:szCs w:val="28"/>
+        </w:rPr>
+        <w:t>O</w:t>
+      </w:r>
+      <w:r>
+        <w:rPr>
+          <w:rFonts w:ascii="Times New Roman" w:hAnsi="Times New Roman" w:cs="Times New Roman"/>
+          <w:b/>
+          <w:bCs/>
+          <w:sz w:val="28"/>
+          <w:szCs w:val="28"/>
+        </w:rPr>
+        <w:t>utra solução</w:t>
+      </w:r>
+      <w:r>
+        <w:rPr>
+          <w:rFonts w:ascii="Times New Roman" w:hAnsi="Times New Roman" w:cs="Times New Roman"/>
+          <w:sz w:val="28"/>
+          <w:szCs w:val="28"/>
+        </w:rPr>
+        <w:t>,</w:t>
+      </w:r>
+      <w:r>
+        <w:rPr>
+          <w:rFonts w:ascii="Times New Roman" w:hAnsi="Times New Roman" w:cs="Times New Roman"/>
+          <w:sz w:val="28"/>
+          <w:szCs w:val="28"/>
+        </w:rPr>
+        <w:t xml:space="preserve"> </w:t>
+      </w:r>
+      <w:r>
+        <w:rPr>
+          <w:rFonts w:ascii="Times New Roman" w:hAnsi="Times New Roman" w:cs="Times New Roman"/>
+          <w:sz w:val="28"/>
+          <w:szCs w:val="28"/>
+        </w:rPr>
+        <w:t>c = 7</w:t>
+      </w:r>
+      <w:r>
+        <w:rPr>
+          <w:rFonts w:ascii="Times New Roman" w:hAnsi="Times New Roman" w:cs="Times New Roman"/>
+          <w:sz w:val="28"/>
+          <w:szCs w:val="28"/>
+        </w:rPr>
+        <w:t xml:space="preserve"> e</w:t>
+      </w:r>
+      <w:r>
+        <w:rPr>
+          <w:rFonts w:ascii="Times New Roman" w:hAnsi="Times New Roman" w:cs="Times New Roman"/>
+          <w:sz w:val="28"/>
+          <w:szCs w:val="28"/>
+        </w:rPr>
+        <w:t xml:space="preserve"> n</w:t>
       </w:r>
       <w:r>
         <w:rPr>
@@ -3814,6 +4963,22 @@
           <w:szCs w:val="28"/>
         </w:rPr>
         <w:t xml:space="preserve"> = 4</w:t>
+      </w:r>
+      <w:r>
+        <w:rPr>
+          <w:rFonts w:ascii="Times New Roman" w:hAnsi="Times New Roman" w:cs="Times New Roman"/>
+          <w:sz w:val="28"/>
+          <w:szCs w:val="28"/>
+        </w:rPr>
+        <w:t>00, p</w:t>
+      </w:r>
+      <w:r>
+        <w:rPr>
+          <w:rFonts w:ascii="Times New Roman" w:hAnsi="Times New Roman" w:cs="Times New Roman"/>
+          <w:sz w:val="28"/>
+          <w:szCs w:val="28"/>
+        </w:rPr>
+        <w:t>ara n ≥ 4</w:t>
       </w:r>
       <w:r>
         <w:rPr>
@@ -3887,7 +5052,25 @@
         <w:sz w:val="28"/>
         <w:szCs w:val="28"/>
       </w:rPr>
-      <w:t>Prof. MSc Heleno Cardoso -</w:t>
+      <w:t xml:space="preserve">Prof. </w:t>
+    </w:r>
+    <w:proofErr w:type="spellStart"/>
+    <w:r>
+      <w:rPr>
+        <w:rFonts w:ascii="Times New Roman" w:hAnsi="Times New Roman" w:cs="Times New Roman"/>
+        <w:sz w:val="28"/>
+        <w:szCs w:val="28"/>
+      </w:rPr>
+      <w:t>MSc</w:t>
+    </w:r>
+    <w:proofErr w:type="spellEnd"/>
+    <w:r>
+      <w:rPr>
+        <w:rFonts w:ascii="Times New Roman" w:hAnsi="Times New Roman" w:cs="Times New Roman"/>
+        <w:sz w:val="28"/>
+        <w:szCs w:val="28"/>
+      </w:rPr>
+      <w:t xml:space="preserve"> Heleno Cardoso -</w:t>
     </w:r>
     <w:r>
       <w:rPr>
@@ -3908,7 +5091,19 @@
         <w:sz w:val="28"/>
         <w:szCs w:val="28"/>
       </w:rPr>
-      <w:t>T(n) = c</w:t>
+      <w:t xml:space="preserve">T(n) = </w:t>
+    </w:r>
+    <w:proofErr w:type="spellStart"/>
+    <w:r>
+      <w:rPr>
+        <w:rFonts w:ascii="Times New Roman" w:hAnsi="Times New Roman" w:cs="Times New Roman"/>
+        <w:b/>
+        <w:bCs/>
+        <w:color w:val="EE0000"/>
+        <w:sz w:val="28"/>
+        <w:szCs w:val="28"/>
+      </w:rPr>
+      <w:t>c</w:t>
     </w:r>
     <w:r>
       <w:rPr>
@@ -3930,7 +5125,19 @@
         <w:sz w:val="28"/>
         <w:szCs w:val="28"/>
       </w:rPr>
-      <w:t>f(n)</w:t>
+      <w:t>f</w:t>
+    </w:r>
+    <w:proofErr w:type="spellEnd"/>
+    <w:r>
+      <w:rPr>
+        <w:rFonts w:ascii="Times New Roman" w:hAnsi="Times New Roman" w:cs="Times New Roman"/>
+        <w:b/>
+        <w:bCs/>
+        <w:color w:val="EE0000"/>
+        <w:sz w:val="28"/>
+        <w:szCs w:val="28"/>
+      </w:rPr>
+      <w:t>(n)</w:t>
     </w:r>
   </w:p>
 </w:ftr>

</xml_diff>